<commit_message>
Report Update (Recruiter Profile Explanation)
</commit_message>
<xml_diff>
--- a/PDM-final-project.docx
+++ b/PDM-final-project.docx
@@ -1,13 +1,13 @@
 
 <file path=word/document.xml><?xml version="1.0" encoding="utf-8"?>
-<w:document xmlns:wpc="http://schemas.microsoft.com/office/word/2010/wordprocessingCanvas" xmlns:cx="http://schemas.microsoft.com/office/drawing/2014/chartex" xmlns:cx1="http://schemas.microsoft.com/office/drawing/2015/9/8/chartex" xmlns:cx2="http://schemas.microsoft.com/office/drawing/2015/10/21/chartex" xmlns:cx3="http://schemas.microsoft.com/office/drawing/2016/5/9/chartex" xmlns:cx4="http://schemas.microsoft.com/office/drawing/2016/5/10/chartex" xmlns:cx5="http://schemas.microsoft.com/office/drawing/2016/5/11/chartex" xmlns:cx6="http://schemas.microsoft.com/office/drawing/2016/5/12/chartex" xmlns:cx7="http://schemas.microsoft.com/office/drawing/2016/5/13/chartex" xmlns:cx8="http://schemas.microsoft.com/office/drawing/2016/5/14/chartex" xmlns:mc="http://schemas.openxmlformats.org/markup-compatibility/2006" xmlns:aink="http://schemas.microsoft.com/office/drawing/2016/ink" xmlns:am3d="http://schemas.microsoft.com/office/drawing/2017/model3d" xmlns:o="urn:schemas-microsoft-com:office:office" xmlns:r="http://schemas.openxmlformats.org/officeDocument/2006/relationships" xmlns:m="http://schemas.openxmlformats.org/officeDocument/2006/math" xmlns:v="urn:schemas-microsoft-com:vml" xmlns:wp14="http://schemas.microsoft.com/office/word/2010/wordprocessingDrawing" xmlns:wp="http://schemas.openxmlformats.org/drawingml/2006/wordprocessingDrawing" xmlns:w10="urn:schemas-microsoft-com:office:word" xmlns:w="http://schemas.openxmlformats.org/wordprocessingml/2006/main" xmlns:w14="http://schemas.microsoft.com/office/word/2010/wordml" xmlns:w15="http://schemas.microsoft.com/office/word/2012/wordml" xmlns:w16cid="http://schemas.microsoft.com/office/word/2016/wordml/cid" xmlns:w16se="http://schemas.microsoft.com/office/word/2015/wordml/symex" xmlns:wpg="http://schemas.microsoft.com/office/word/2010/wordprocessingGroup" xmlns:wpi="http://schemas.microsoft.com/office/word/2010/wordprocessingInk" xmlns:wne="http://schemas.microsoft.com/office/word/2006/wordml" xmlns:wps="http://schemas.microsoft.com/office/word/2010/wordprocessingShape" mc:Ignorable="w14 w15 w16se w16cid wp14">
+<w:document xmlns:wpc="http://schemas.microsoft.com/office/word/2010/wordprocessingCanvas" xmlns:cx="http://schemas.microsoft.com/office/drawing/2014/chartex" xmlns:cx1="http://schemas.microsoft.com/office/drawing/2015/9/8/chartex" xmlns:cx2="http://schemas.microsoft.com/office/drawing/2015/10/21/chartex" xmlns:cx3="http://schemas.microsoft.com/office/drawing/2016/5/9/chartex" xmlns:cx4="http://schemas.microsoft.com/office/drawing/2016/5/10/chartex" xmlns:cx5="http://schemas.microsoft.com/office/drawing/2016/5/11/chartex" xmlns:cx6="http://schemas.microsoft.com/office/drawing/2016/5/12/chartex" xmlns:cx7="http://schemas.microsoft.com/office/drawing/2016/5/13/chartex" xmlns:cx8="http://schemas.microsoft.com/office/drawing/2016/5/14/chartex" xmlns:mc="http://schemas.openxmlformats.org/markup-compatibility/2006" xmlns:aink="http://schemas.microsoft.com/office/drawing/2016/ink" xmlns:am3d="http://schemas.microsoft.com/office/drawing/2017/model3d" xmlns:o="urn:schemas-microsoft-com:office:office" xmlns:r="http://schemas.openxmlformats.org/officeDocument/2006/relationships" xmlns:m="http://schemas.openxmlformats.org/officeDocument/2006/math" xmlns:v="urn:schemas-microsoft-com:vml" xmlns:wp14="http://schemas.microsoft.com/office/word/2010/wordprocessingDrawing" xmlns:wp="http://schemas.openxmlformats.org/drawingml/2006/wordprocessingDrawing" xmlns:w10="urn:schemas-microsoft-com:office:word" xmlns:w="http://schemas.openxmlformats.org/wordprocessingml/2006/main" xmlns:w14="http://schemas.microsoft.com/office/word/2010/wordml" xmlns:w15="http://schemas.microsoft.com/office/word/2012/wordml" xmlns:w16cid="http://schemas.microsoft.com/office/word/2016/wordml/cid" xmlns:w16se="http://schemas.microsoft.com/office/word/2015/wordml/symex" xmlns:wpg="http://schemas.microsoft.com/office/word/2010/wordprocessingGroup" xmlns:wpi="http://schemas.microsoft.com/office/word/2010/wordprocessingInk" xmlns:wne="http://schemas.microsoft.com/office/word/2006/wordml" xmlns:wps="http://schemas.microsoft.com/office/word/2010/wordprocessingShape" xmlns:a="http://schemas.openxmlformats.org/drawingml/2006/main" xmlns:pic="http://schemas.openxmlformats.org/drawingml/2006/picture" xmlns:a14="http://schemas.microsoft.com/office/drawing/2010/main" mc:Ignorable="w14 w15 w16se w16cid wp14">
   <w:body>
     <w:p>
       <w:pPr>
         <w:spacing w:after="0" w:line="240" w:lineRule="auto"/>
         <w:jc w:val="center"/>
         <w:rPr>
-          <w:rFonts w:ascii="Times New Roman" w:eastAsia="Constantia" w:hAnsi="Times New Roman" w:cs="Times New Roman"/>
+          <w:rFonts w:ascii="Times New Roman" w:hAnsi="Times New Roman" w:eastAsia="Constantia" w:cs="Times New Roman"/>
           <w:color w:val="595959"/>
         </w:rPr>
       </w:pPr>
@@ -16,8 +16,8 @@
           <w:rFonts w:ascii="Times New Roman" w:hAnsi="Times New Roman" w:cs="Times New Roman"/>
         </w:rPr>
         <w:object w:dxaOrig="5529" w:dyaOrig="8294" w14:anchorId="2CD4F93F">
-          <v:rect id="rectole0000000000" o:spid="_x0000_i1105" style="width:276.75pt;height:414.75pt" o:ole="" o:preferrelative="t" stroked="f">
-            <v:imagedata r:id="rId7" o:title=""/>
+          <v:rect id="rectole0000000000" style="width:276.75pt;height:414.75pt" o:spid="_x0000_i1105" stroked="f" o:ole="" o:preferrelative="t">
+            <v:imagedata o:title="" r:id="rId7"/>
           </v:rect>
           <o:OLEObject Type="Embed" ProgID="StaticMetafile" ShapeID="rectole0000000000" DrawAspect="Content" ObjectID="_1619135392" r:id="rId8"/>
         </w:object>
@@ -28,14 +28,14 @@
         <w:spacing w:before="480" w:after="40" w:line="240" w:lineRule="auto"/>
         <w:jc w:val="center"/>
         <w:rPr>
-          <w:rFonts w:ascii="Times New Roman" w:eastAsia="Constantia" w:hAnsi="Times New Roman" w:cs="Times New Roman"/>
+          <w:rFonts w:ascii="Times New Roman" w:hAnsi="Times New Roman" w:eastAsia="Constantia" w:cs="Times New Roman"/>
           <w:color w:val="00788A"/>
           <w:sz w:val="60"/>
         </w:rPr>
       </w:pPr>
       <w:r>
         <w:rPr>
-          <w:rFonts w:ascii="Times New Roman" w:eastAsia="Constantia" w:hAnsi="Times New Roman" w:cs="Times New Roman"/>
+          <w:rFonts w:ascii="Times New Roman" w:hAnsi="Times New Roman" w:eastAsia="Constantia" w:cs="Times New Roman"/>
           <w:color w:val="00788A"/>
           <w:sz w:val="60"/>
         </w:rPr>
@@ -47,7 +47,7 @@
         <w:spacing w:after="480" w:line="264" w:lineRule="auto"/>
         <w:jc w:val="center"/>
         <w:rPr>
-          <w:rFonts w:ascii="Times New Roman" w:eastAsia="Constantia" w:hAnsi="Times New Roman" w:cs="Times New Roman"/>
+          <w:rFonts w:ascii="Times New Roman" w:hAnsi="Times New Roman" w:eastAsia="Constantia" w:cs="Times New Roman"/>
           <w:caps/>
           <w:color w:val="595959"/>
           <w:sz w:val="26"/>
@@ -55,7 +55,7 @@
       </w:pPr>
       <w:r>
         <w:rPr>
-          <w:rFonts w:ascii="Times New Roman" w:eastAsia="Constantia" w:hAnsi="Times New Roman" w:cs="Times New Roman"/>
+          <w:rFonts w:ascii="Times New Roman" w:hAnsi="Times New Roman" w:eastAsia="Constantia" w:cs="Times New Roman"/>
           <w:caps/>
           <w:color w:val="595959"/>
           <w:sz w:val="26"/>
@@ -68,20 +68,20 @@
         <w:spacing w:after="0" w:line="264" w:lineRule="auto"/>
         <w:jc w:val="center"/>
         <w:rPr>
-          <w:rFonts w:ascii="Times New Roman" w:eastAsia="Constantia" w:hAnsi="Times New Roman" w:cs="Times New Roman"/>
-          <w:color w:val="595959"/>
-        </w:rPr>
-      </w:pPr>
-      <w:r>
-        <w:rPr>
-          <w:rFonts w:ascii="Times New Roman" w:eastAsia="Constantia" w:hAnsi="Times New Roman" w:cs="Times New Roman"/>
+          <w:rFonts w:ascii="Times New Roman" w:hAnsi="Times New Roman" w:eastAsia="Constantia" w:cs="Times New Roman"/>
+          <w:color w:val="595959"/>
+        </w:rPr>
+      </w:pPr>
+      <w:r>
+        <w:rPr>
+          <w:rFonts w:ascii="Times New Roman" w:hAnsi="Times New Roman" w:eastAsia="Constantia" w:cs="Times New Roman"/>
           <w:color w:val="595959"/>
         </w:rPr>
         <w:t>Principles Of Database Management | April 1</w:t>
       </w:r>
       <w:r>
         <w:rPr>
-          <w:rFonts w:ascii="Times New Roman" w:eastAsia="Constantia" w:hAnsi="Times New Roman" w:cs="Times New Roman"/>
+          <w:rFonts w:ascii="Times New Roman" w:hAnsi="Times New Roman" w:eastAsia="Constantia" w:cs="Times New Roman"/>
           <w:color w:val="595959"/>
           <w:vertAlign w:val="superscript"/>
         </w:rPr>
@@ -89,7 +89,7 @@
       </w:r>
       <w:r>
         <w:rPr>
-          <w:rFonts w:ascii="Times New Roman" w:eastAsia="Constantia" w:hAnsi="Times New Roman" w:cs="Times New Roman"/>
+          <w:rFonts w:ascii="Times New Roman" w:hAnsi="Times New Roman" w:eastAsia="Constantia" w:cs="Times New Roman"/>
           <w:color w:val="595959"/>
         </w:rPr>
         <w:t xml:space="preserve"> 2019 </w:t>
@@ -100,7 +100,7 @@
         <w:spacing w:after="0" w:line="264" w:lineRule="auto"/>
         <w:jc w:val="center"/>
         <w:rPr>
-          <w:rFonts w:ascii="Times New Roman" w:eastAsia="Constantia" w:hAnsi="Times New Roman" w:cs="Times New Roman"/>
+          <w:rFonts w:ascii="Times New Roman" w:hAnsi="Times New Roman" w:eastAsia="Constantia" w:cs="Times New Roman"/>
           <w:color w:val="595959"/>
         </w:rPr>
       </w:pPr>
@@ -109,7 +109,7 @@
       <w:pPr>
         <w:spacing w:before="480" w:after="40" w:line="240" w:lineRule="auto"/>
         <w:rPr>
-          <w:rFonts w:ascii="Times New Roman" w:eastAsia="Constantia" w:hAnsi="Times New Roman" w:cs="Times New Roman"/>
+          <w:rFonts w:ascii="Times New Roman" w:hAnsi="Times New Roman" w:eastAsia="Constantia" w:cs="Times New Roman"/>
           <w:color w:val="00788A"/>
           <w:sz w:val="40"/>
         </w:rPr>
@@ -119,7 +119,7 @@
       <w:pPr>
         <w:spacing w:before="480" w:after="40" w:line="240" w:lineRule="auto"/>
         <w:rPr>
-          <w:rFonts w:ascii="Times New Roman" w:eastAsia="Constantia" w:hAnsi="Times New Roman" w:cs="Times New Roman"/>
+          <w:rFonts w:ascii="Times New Roman" w:hAnsi="Times New Roman" w:eastAsia="Constantia" w:cs="Times New Roman"/>
           <w:color w:val="00788A"/>
           <w:sz w:val="40"/>
         </w:rPr>
@@ -129,7 +129,7 @@
       <w:pPr>
         <w:spacing w:before="480" w:after="40" w:line="240" w:lineRule="auto"/>
         <w:rPr>
-          <w:rFonts w:ascii="Times New Roman" w:eastAsia="Constantia" w:hAnsi="Times New Roman" w:cs="Times New Roman"/>
+          <w:rFonts w:ascii="Times New Roman" w:hAnsi="Times New Roman" w:eastAsia="Constantia" w:cs="Times New Roman"/>
           <w:color w:val="00788A"/>
           <w:sz w:val="40"/>
         </w:rPr>
@@ -139,7 +139,7 @@
       <w:pPr>
         <w:spacing w:before="480" w:after="40" w:line="240" w:lineRule="auto"/>
         <w:rPr>
-          <w:rFonts w:ascii="Times New Roman" w:eastAsia="Constantia" w:hAnsi="Times New Roman" w:cs="Times New Roman"/>
+          <w:rFonts w:ascii="Times New Roman" w:hAnsi="Times New Roman" w:eastAsia="Constantia" w:cs="Times New Roman"/>
           <w:color w:val="00788A"/>
           <w:sz w:val="40"/>
         </w:rPr>
@@ -149,7 +149,7 @@
       <w:pPr>
         <w:spacing w:before="480" w:after="40" w:line="240" w:lineRule="auto"/>
         <w:rPr>
-          <w:rFonts w:ascii="Times New Roman" w:eastAsia="Constantia" w:hAnsi="Times New Roman" w:cs="Times New Roman"/>
+          <w:rFonts w:ascii="Times New Roman" w:hAnsi="Times New Roman" w:eastAsia="Constantia" w:cs="Times New Roman"/>
           <w:color w:val="00788A"/>
           <w:sz w:val="40"/>
         </w:rPr>
@@ -158,7 +158,7 @@
     <w:sdt>
       <w:sdtPr>
         <w:rPr>
-          <w:rFonts w:ascii="Times New Roman" w:eastAsiaTheme="minorHAnsi" w:hAnsi="Times New Roman" w:cs="Times New Roman"/>
+          <w:rFonts w:ascii="Times New Roman" w:hAnsi="Times New Roman" w:cs="Times New Roman" w:eastAsiaTheme="minorHAnsi"/>
           <w:color w:val="595959" w:themeColor="text1" w:themeTint="A6"/>
           <w:sz w:val="36"/>
           <w:szCs w:val="22"/>
@@ -222,7 +222,7 @@
           <w:r>
             <w:fldChar w:fldCharType="separate"/>
           </w:r>
-          <w:hyperlink w:anchor="_Toc5128668" w:history="1">
+          <w:hyperlink w:history="1" w:anchor="_Toc5128668">
             <w:r>
               <w:rPr>
                 <w:rStyle w:val="Hyperlink"/>
@@ -282,7 +282,7 @@
           <w:r>
             <w:t>Project overview</w:t>
           </w:r>
-          <w:hyperlink w:anchor="_Toc5128669" w:history="1">
+          <w:hyperlink w:history="1" w:anchor="_Toc5128669">
             <w:r>
               <w:rPr>
                 <w:webHidden/>
@@ -336,7 +336,7 @@
           <w:r>
             <w:t>System and design specification</w:t>
           </w:r>
-          <w:hyperlink w:anchor="_Toc5128670" w:history="1">
+          <w:hyperlink w:history="1" w:anchor="_Toc5128670">
             <w:r>
               <w:rPr>
                 <w:webHidden/>
@@ -387,7 +387,7 @@
               <w:sz w:val="22"/>
             </w:rPr>
           </w:pPr>
-          <w:hyperlink w:anchor="_Toc5128671" w:history="1">
+          <w:hyperlink w:history="1" w:anchor="_Toc5128671">
             <w:r>
               <w:rPr>
                 <w:rStyle w:val="Hyperlink"/>
@@ -444,7 +444,7 @@
               <w:sz w:val="22"/>
             </w:rPr>
           </w:pPr>
-          <w:hyperlink w:anchor="_Toc5128672" w:history="1">
+          <w:hyperlink w:history="1" w:anchor="_Toc5128672">
             <w:r>
               <w:rPr>
                 <w:rStyle w:val="Hyperlink"/>
@@ -501,7 +501,7 @@
               <w:sz w:val="22"/>
             </w:rPr>
           </w:pPr>
-          <w:hyperlink w:anchor="_Toc5128673" w:history="1">
+          <w:hyperlink w:history="1" w:anchor="_Toc5128673">
             <w:r>
               <w:rPr>
                 <w:rStyle w:val="Hyperlink"/>
@@ -565,7 +565,7 @@
             </w:rPr>
             <w:fldChar w:fldCharType="end"/>
           </w:r>
-          <w:hyperlink w:anchor="_Toc5128673" w:history="1">
+          <w:hyperlink w:history="1" w:anchor="_Toc5128673">
             <w:r>
               <w:t>Reference</w:t>
             </w:r>
@@ -627,7 +627,7 @@
       <w:pPr>
         <w:spacing w:before="480" w:after="40" w:line="240" w:lineRule="auto"/>
         <w:rPr>
-          <w:rFonts w:ascii="Times New Roman" w:eastAsia="Constantia" w:hAnsi="Times New Roman" w:cs="Times New Roman"/>
+          <w:rFonts w:ascii="Times New Roman" w:hAnsi="Times New Roman" w:eastAsia="Constantia" w:cs="Times New Roman"/>
           <w:color w:val="00788A"/>
           <w:sz w:val="40"/>
         </w:rPr>
@@ -637,7 +637,7 @@
       <w:pPr>
         <w:spacing w:before="480" w:after="40" w:line="240" w:lineRule="auto"/>
         <w:rPr>
-          <w:rFonts w:ascii="Times New Roman" w:eastAsia="Constantia" w:hAnsi="Times New Roman" w:cs="Times New Roman"/>
+          <w:rFonts w:ascii="Times New Roman" w:hAnsi="Times New Roman" w:eastAsia="Constantia" w:cs="Times New Roman"/>
           <w:color w:val="00788A"/>
           <w:sz w:val="40"/>
         </w:rPr>
@@ -647,7 +647,7 @@
       <w:pPr>
         <w:spacing w:before="480" w:after="40" w:line="240" w:lineRule="auto"/>
         <w:rPr>
-          <w:rFonts w:ascii="Times New Roman" w:eastAsia="Constantia" w:hAnsi="Times New Roman" w:cs="Times New Roman"/>
+          <w:rFonts w:ascii="Times New Roman" w:hAnsi="Times New Roman" w:eastAsia="Constantia" w:cs="Times New Roman"/>
           <w:color w:val="00788A"/>
           <w:sz w:val="40"/>
         </w:rPr>
@@ -657,7 +657,7 @@
       <w:pPr>
         <w:spacing w:before="480" w:after="40" w:line="240" w:lineRule="auto"/>
         <w:rPr>
-          <w:rFonts w:ascii="Times New Roman" w:eastAsia="Constantia" w:hAnsi="Times New Roman" w:cs="Times New Roman"/>
+          <w:rFonts w:ascii="Times New Roman" w:hAnsi="Times New Roman" w:eastAsia="Constantia" w:cs="Times New Roman"/>
           <w:color w:val="00788A"/>
           <w:sz w:val="40"/>
         </w:rPr>
@@ -667,7 +667,7 @@
       <w:pPr>
         <w:spacing w:before="480" w:after="40" w:line="240" w:lineRule="auto"/>
         <w:rPr>
-          <w:rFonts w:ascii="Times New Roman" w:eastAsia="Constantia" w:hAnsi="Times New Roman" w:cs="Times New Roman"/>
+          <w:rFonts w:ascii="Times New Roman" w:hAnsi="Times New Roman" w:eastAsia="Constantia" w:cs="Times New Roman"/>
           <w:color w:val="00788A"/>
           <w:sz w:val="40"/>
         </w:rPr>
@@ -677,7 +677,7 @@
       <w:pPr>
         <w:spacing w:before="480" w:after="40" w:line="240" w:lineRule="auto"/>
         <w:rPr>
-          <w:rFonts w:ascii="Times New Roman" w:eastAsia="Constantia" w:hAnsi="Times New Roman" w:cs="Times New Roman"/>
+          <w:rFonts w:ascii="Times New Roman" w:hAnsi="Times New Roman" w:eastAsia="Constantia" w:cs="Times New Roman"/>
           <w:color w:val="00788A"/>
           <w:sz w:val="40"/>
         </w:rPr>
@@ -690,14 +690,14 @@
         <w:spacing w:before="600" w:after="60" w:line="264" w:lineRule="auto"/>
         <w:jc w:val="both"/>
         <w:rPr>
-          <w:rFonts w:ascii="Times New Roman" w:eastAsia="Constantia" w:hAnsi="Times New Roman" w:cs="Times New Roman"/>
+          <w:rFonts w:ascii="Times New Roman" w:hAnsi="Times New Roman" w:eastAsia="Constantia" w:cs="Times New Roman"/>
           <w:color w:val="00788A"/>
           <w:sz w:val="36"/>
         </w:rPr>
       </w:pPr>
       <w:r>
         <w:rPr>
-          <w:rFonts w:ascii="Times New Roman" w:eastAsia="Constantia" w:hAnsi="Times New Roman" w:cs="Times New Roman"/>
+          <w:rFonts w:ascii="Times New Roman" w:hAnsi="Times New Roman" w:eastAsia="Constantia" w:cs="Times New Roman"/>
           <w:color w:val="00788A"/>
           <w:sz w:val="36"/>
         </w:rPr>
@@ -710,15 +710,15 @@
         <w:spacing w:before="120" w:after="200" w:line="264" w:lineRule="auto"/>
         <w:ind w:firstLine="720"/>
         <w:rPr>
-          <w:rFonts w:ascii="Times New Roman" w:eastAsia="Constantia" w:hAnsi="Times New Roman" w:cs="Times New Roman"/>
-          <w:color w:val="595959"/>
-          <w:sz w:val="28"/>
-          <w:szCs w:val="28"/>
-        </w:rPr>
-      </w:pPr>
-      <w:r>
-        <w:rPr>
-          <w:rFonts w:ascii="Times New Roman" w:eastAsia="Constantia" w:hAnsi="Times New Roman" w:cs="Times New Roman"/>
+          <w:rFonts w:ascii="Times New Roman" w:hAnsi="Times New Roman" w:eastAsia="Constantia" w:cs="Times New Roman"/>
+          <w:color w:val="595959"/>
+          <w:sz w:val="28"/>
+          <w:szCs w:val="28"/>
+        </w:rPr>
+      </w:pPr>
+      <w:r>
+        <w:rPr>
+          <w:rFonts w:ascii="Times New Roman" w:hAnsi="Times New Roman" w:eastAsia="Constantia" w:cs="Times New Roman"/>
           <w:color w:val="595959"/>
           <w:sz w:val="28"/>
           <w:szCs w:val="28"/>
@@ -727,7 +727,7 @@
       </w:r>
       <w:r>
         <w:rPr>
-          <w:rFonts w:ascii="Times New Roman" w:eastAsia="Constantia" w:hAnsi="Times New Roman" w:cs="Times New Roman"/>
+          <w:rFonts w:ascii="Times New Roman" w:hAnsi="Times New Roman" w:eastAsia="Constantia" w:cs="Times New Roman"/>
           <w:color w:val="595959"/>
           <w:sz w:val="28"/>
           <w:szCs w:val="28"/>
@@ -736,7 +736,7 @@
       </w:r>
       <w:r>
         <w:rPr>
-          <w:rFonts w:ascii="Times New Roman" w:eastAsia="Constantia" w:hAnsi="Times New Roman" w:cs="Times New Roman"/>
+          <w:rFonts w:ascii="Times New Roman" w:hAnsi="Times New Roman" w:eastAsia="Constantia" w:cs="Times New Roman"/>
           <w:color w:val="595959"/>
           <w:sz w:val="28"/>
           <w:szCs w:val="28"/>
@@ -751,7 +751,7 @@
         <w:spacing w:before="600" w:after="60" w:line="264" w:lineRule="auto"/>
         <w:jc w:val="both"/>
         <w:rPr>
-          <w:rFonts w:ascii="Times New Roman" w:eastAsia="Constantia" w:hAnsi="Times New Roman" w:cs="Times New Roman"/>
+          <w:rFonts w:ascii="Times New Roman" w:hAnsi="Times New Roman" w:eastAsia="Constantia" w:cs="Times New Roman"/>
           <w:color w:val="00788A"/>
           <w:sz w:val="36"/>
           <w:lang w:val="vi-VN"/>
@@ -759,7 +759,7 @@
       </w:pPr>
       <w:r>
         <w:rPr>
-          <w:rFonts w:ascii="Times New Roman" w:eastAsia="Constantia" w:hAnsi="Times New Roman" w:cs="Times New Roman"/>
+          <w:rFonts w:ascii="Times New Roman" w:hAnsi="Times New Roman" w:eastAsia="Constantia" w:cs="Times New Roman"/>
           <w:color w:val="00788A"/>
           <w:sz w:val="36"/>
           <w:lang w:val="vi-VN"/>
@@ -776,7 +776,7 @@
         <w:spacing w:before="120" w:after="200" w:line="264" w:lineRule="auto"/>
         <w:ind w:left="432" w:hanging="360"/>
         <w:rPr>
-          <w:rFonts w:ascii="Times New Roman" w:eastAsia="Constantia" w:hAnsi="Times New Roman" w:cs="Times New Roman"/>
+          <w:rFonts w:ascii="Times New Roman" w:hAnsi="Times New Roman" w:eastAsia="Constantia" w:cs="Times New Roman"/>
           <w:color w:val="A1CC84" w:themeColor="accent6" w:themeTint="A6"/>
           <w:sz w:val="28"/>
           <w:szCs w:val="28"/>
@@ -784,7 +784,7 @@
       </w:pPr>
       <w:r>
         <w:rPr>
-          <w:rFonts w:ascii="Times New Roman" w:eastAsia="Constantia" w:hAnsi="Times New Roman" w:cs="Times New Roman"/>
+          <w:rFonts w:ascii="Times New Roman" w:hAnsi="Times New Roman" w:eastAsia="Constantia" w:cs="Times New Roman"/>
           <w:color w:val="595959"/>
           <w:sz w:val="28"/>
           <w:szCs w:val="28"/>
@@ -801,14 +801,14 @@
         <w:spacing w:before="120" w:after="200" w:line="264" w:lineRule="auto"/>
         <w:ind w:left="1152" w:hanging="360"/>
         <w:rPr>
-          <w:rFonts w:ascii="Times New Roman" w:eastAsia="Constantia" w:hAnsi="Times New Roman" w:cs="Times New Roman"/>
-          <w:color w:val="595959"/>
-          <w:sz w:val="28"/>
-        </w:rPr>
-      </w:pPr>
-      <w:r>
-        <w:rPr>
-          <w:rFonts w:ascii="Times New Roman" w:eastAsia="Constantia" w:hAnsi="Times New Roman" w:cs="Times New Roman"/>
+          <w:rFonts w:ascii="Times New Roman" w:hAnsi="Times New Roman" w:eastAsia="Constantia" w:cs="Times New Roman"/>
+          <w:color w:val="595959"/>
+          <w:sz w:val="28"/>
+        </w:rPr>
+      </w:pPr>
+      <w:r>
+        <w:rPr>
+          <w:rFonts w:ascii="Times New Roman" w:hAnsi="Times New Roman" w:eastAsia="Constantia" w:cs="Times New Roman"/>
           <w:color w:val="595959"/>
           <w:sz w:val="28"/>
         </w:rPr>
@@ -824,14 +824,14 @@
         <w:spacing w:before="120" w:after="200" w:line="264" w:lineRule="auto"/>
         <w:ind w:left="432" w:hanging="360"/>
         <w:rPr>
-          <w:rFonts w:ascii="Times New Roman" w:eastAsia="Constantia" w:hAnsi="Times New Roman" w:cs="Times New Roman"/>
-          <w:color w:val="595959"/>
-          <w:sz w:val="28"/>
-        </w:rPr>
-      </w:pPr>
-      <w:r>
-        <w:rPr>
-          <w:rFonts w:ascii="Times New Roman" w:eastAsia="Constantia" w:hAnsi="Times New Roman" w:cs="Times New Roman"/>
+          <w:rFonts w:ascii="Times New Roman" w:hAnsi="Times New Roman" w:eastAsia="Constantia" w:cs="Times New Roman"/>
+          <w:color w:val="595959"/>
+          <w:sz w:val="28"/>
+        </w:rPr>
+      </w:pPr>
+      <w:r>
+        <w:rPr>
+          <w:rFonts w:ascii="Times New Roman" w:hAnsi="Times New Roman" w:eastAsia="Constantia" w:cs="Times New Roman"/>
           <w:color w:val="595959"/>
           <w:sz w:val="28"/>
         </w:rPr>
@@ -847,14 +847,14 @@
         <w:spacing w:before="120" w:after="200" w:line="264" w:lineRule="auto"/>
         <w:ind w:left="1152" w:hanging="360"/>
         <w:rPr>
-          <w:rFonts w:ascii="Times New Roman" w:eastAsia="Constantia" w:hAnsi="Times New Roman" w:cs="Times New Roman"/>
-          <w:color w:val="595959"/>
-          <w:sz w:val="28"/>
-        </w:rPr>
-      </w:pPr>
-      <w:r>
-        <w:rPr>
-          <w:rFonts w:ascii="Times New Roman" w:eastAsia="Constantia" w:hAnsi="Times New Roman" w:cs="Times New Roman"/>
+          <w:rFonts w:ascii="Times New Roman" w:hAnsi="Times New Roman" w:eastAsia="Constantia" w:cs="Times New Roman"/>
+          <w:color w:val="595959"/>
+          <w:sz w:val="28"/>
+        </w:rPr>
+      </w:pPr>
+      <w:r>
+        <w:rPr>
+          <w:rFonts w:ascii="Times New Roman" w:hAnsi="Times New Roman" w:eastAsia="Constantia" w:cs="Times New Roman"/>
           <w:color w:val="595959"/>
           <w:sz w:val="28"/>
         </w:rPr>
@@ -870,14 +870,14 @@
         <w:spacing w:before="120" w:after="200" w:line="264" w:lineRule="auto"/>
         <w:ind w:left="1152" w:hanging="360"/>
         <w:rPr>
-          <w:rFonts w:ascii="Times New Roman" w:eastAsia="Constantia" w:hAnsi="Times New Roman" w:cs="Times New Roman"/>
-          <w:color w:val="595959"/>
-          <w:sz w:val="28"/>
-        </w:rPr>
-      </w:pPr>
-      <w:r>
-        <w:rPr>
-          <w:rFonts w:ascii="Times New Roman" w:eastAsia="Constantia" w:hAnsi="Times New Roman" w:cs="Times New Roman"/>
+          <w:rFonts w:ascii="Times New Roman" w:hAnsi="Times New Roman" w:eastAsia="Constantia" w:cs="Times New Roman"/>
+          <w:color w:val="595959"/>
+          <w:sz w:val="28"/>
+        </w:rPr>
+      </w:pPr>
+      <w:r>
+        <w:rPr>
+          <w:rFonts w:ascii="Times New Roman" w:hAnsi="Times New Roman" w:eastAsia="Constantia" w:cs="Times New Roman"/>
           <w:color w:val="595959"/>
           <w:sz w:val="28"/>
         </w:rPr>
@@ -893,14 +893,14 @@
         <w:spacing w:before="120" w:after="200" w:line="264" w:lineRule="auto"/>
         <w:ind w:left="1152" w:hanging="360"/>
         <w:rPr>
-          <w:rFonts w:ascii="Times New Roman" w:eastAsia="Constantia" w:hAnsi="Times New Roman" w:cs="Times New Roman"/>
-          <w:color w:val="595959"/>
-          <w:sz w:val="28"/>
-        </w:rPr>
-      </w:pPr>
-      <w:r>
-        <w:rPr>
-          <w:rFonts w:ascii="Times New Roman" w:eastAsia="Constantia" w:hAnsi="Times New Roman" w:cs="Times New Roman"/>
+          <w:rFonts w:ascii="Times New Roman" w:hAnsi="Times New Roman" w:eastAsia="Constantia" w:cs="Times New Roman"/>
+          <w:color w:val="595959"/>
+          <w:sz w:val="28"/>
+        </w:rPr>
+      </w:pPr>
+      <w:r>
+        <w:rPr>
+          <w:rFonts w:ascii="Times New Roman" w:hAnsi="Times New Roman" w:eastAsia="Constantia" w:cs="Times New Roman"/>
           <w:color w:val="595959"/>
           <w:sz w:val="28"/>
         </w:rPr>
@@ -916,14 +916,14 @@
         <w:spacing w:before="120" w:after="200" w:line="264" w:lineRule="auto"/>
         <w:ind w:left="432" w:hanging="360"/>
         <w:rPr>
-          <w:rFonts w:ascii="Times New Roman" w:eastAsia="Constantia" w:hAnsi="Times New Roman" w:cs="Times New Roman"/>
-          <w:color w:val="595959"/>
-          <w:sz w:val="28"/>
-        </w:rPr>
-      </w:pPr>
-      <w:r>
-        <w:rPr>
-          <w:rFonts w:ascii="Times New Roman" w:eastAsia="Constantia" w:hAnsi="Times New Roman" w:cs="Times New Roman"/>
+          <w:rFonts w:ascii="Times New Roman" w:hAnsi="Times New Roman" w:eastAsia="Constantia" w:cs="Times New Roman"/>
+          <w:color w:val="595959"/>
+          <w:sz w:val="28"/>
+        </w:rPr>
+      </w:pPr>
+      <w:r>
+        <w:rPr>
+          <w:rFonts w:ascii="Times New Roman" w:hAnsi="Times New Roman" w:eastAsia="Constantia" w:cs="Times New Roman"/>
           <w:color w:val="595959"/>
           <w:sz w:val="28"/>
         </w:rPr>
@@ -939,14 +939,14 @@
         <w:spacing w:before="120" w:after="200" w:line="264" w:lineRule="auto"/>
         <w:ind w:left="1152" w:hanging="360"/>
         <w:rPr>
-          <w:rFonts w:ascii="Times New Roman" w:eastAsia="Constantia" w:hAnsi="Times New Roman" w:cs="Times New Roman"/>
-          <w:color w:val="595959"/>
-          <w:sz w:val="28"/>
-        </w:rPr>
-      </w:pPr>
-      <w:r>
-        <w:rPr>
-          <w:rFonts w:ascii="Times New Roman" w:eastAsia="Constantia" w:hAnsi="Times New Roman" w:cs="Times New Roman"/>
+          <w:rFonts w:ascii="Times New Roman" w:hAnsi="Times New Roman" w:eastAsia="Constantia" w:cs="Times New Roman"/>
+          <w:color w:val="595959"/>
+          <w:sz w:val="28"/>
+        </w:rPr>
+      </w:pPr>
+      <w:r>
+        <w:rPr>
+          <w:rFonts w:ascii="Times New Roman" w:hAnsi="Times New Roman" w:eastAsia="Constantia" w:cs="Times New Roman"/>
           <w:color w:val="595959"/>
           <w:sz w:val="28"/>
         </w:rPr>
@@ -962,14 +962,14 @@
         <w:spacing w:before="120" w:after="200" w:line="264" w:lineRule="auto"/>
         <w:ind w:left="1152" w:hanging="360"/>
         <w:rPr>
-          <w:rFonts w:ascii="Times New Roman" w:eastAsia="Constantia" w:hAnsi="Times New Roman" w:cs="Times New Roman"/>
-          <w:color w:val="595959"/>
-          <w:sz w:val="28"/>
-        </w:rPr>
-      </w:pPr>
-      <w:r>
-        <w:rPr>
-          <w:rFonts w:ascii="Times New Roman" w:eastAsia="Constantia" w:hAnsi="Times New Roman" w:cs="Times New Roman"/>
+          <w:rFonts w:ascii="Times New Roman" w:hAnsi="Times New Roman" w:eastAsia="Constantia" w:cs="Times New Roman"/>
+          <w:color w:val="595959"/>
+          <w:sz w:val="28"/>
+        </w:rPr>
+      </w:pPr>
+      <w:r>
+        <w:rPr>
+          <w:rFonts w:ascii="Times New Roman" w:hAnsi="Times New Roman" w:eastAsia="Constantia" w:cs="Times New Roman"/>
           <w:color w:val="595959"/>
           <w:sz w:val="28"/>
         </w:rPr>
@@ -985,14 +985,14 @@
         <w:spacing w:before="120" w:after="200" w:line="264" w:lineRule="auto"/>
         <w:ind w:left="1152" w:hanging="360"/>
         <w:rPr>
-          <w:rFonts w:ascii="Times New Roman" w:eastAsia="Constantia" w:hAnsi="Times New Roman" w:cs="Times New Roman"/>
-          <w:color w:val="595959"/>
-          <w:sz w:val="28"/>
-        </w:rPr>
-      </w:pPr>
-      <w:r>
-        <w:rPr>
-          <w:rFonts w:ascii="Times New Roman" w:eastAsia="Constantia" w:hAnsi="Times New Roman" w:cs="Times New Roman"/>
+          <w:rFonts w:ascii="Times New Roman" w:hAnsi="Times New Roman" w:eastAsia="Constantia" w:cs="Times New Roman"/>
+          <w:color w:val="595959"/>
+          <w:sz w:val="28"/>
+        </w:rPr>
+      </w:pPr>
+      <w:r>
+        <w:rPr>
+          <w:rFonts w:ascii="Times New Roman" w:hAnsi="Times New Roman" w:eastAsia="Constantia" w:cs="Times New Roman"/>
           <w:color w:val="595959"/>
           <w:sz w:val="28"/>
         </w:rPr>
@@ -1000,7 +1000,7 @@
       </w:r>
       <w:r>
         <w:rPr>
-          <w:rFonts w:ascii="Times New Roman" w:eastAsia="Constantia" w:hAnsi="Times New Roman" w:cs="Times New Roman"/>
+          <w:rFonts w:ascii="Times New Roman" w:hAnsi="Times New Roman" w:eastAsia="Constantia" w:cs="Times New Roman"/>
           <w:color w:val="595959"/>
           <w:sz w:val="28"/>
         </w:rPr>
@@ -1012,7 +1012,7 @@
         <w:spacing w:before="120" w:after="200" w:line="264" w:lineRule="auto"/>
         <w:ind w:left="720"/>
         <w:rPr>
-          <w:rFonts w:ascii="Times New Roman" w:eastAsia="Constantia" w:hAnsi="Times New Roman" w:cs="Times New Roman"/>
+          <w:rFonts w:ascii="Times New Roman" w:hAnsi="Times New Roman" w:eastAsia="Constantia" w:cs="Times New Roman"/>
           <w:b/>
           <w:color w:val="595959"/>
           <w:sz w:val="28"/>
@@ -1020,7 +1020,7 @@
       </w:pPr>
       <w:r>
         <w:rPr>
-          <w:rFonts w:ascii="Times New Roman" w:eastAsia="Constantia" w:hAnsi="Times New Roman" w:cs="Times New Roman"/>
+          <w:rFonts w:ascii="Times New Roman" w:hAnsi="Times New Roman" w:eastAsia="Constantia" w:cs="Times New Roman"/>
           <w:b/>
           <w:color w:val="595959"/>
           <w:sz w:val="28"/>
@@ -1032,14 +1032,14 @@
       <w:pPr>
         <w:spacing w:before="120" w:after="200" w:line="264" w:lineRule="auto"/>
         <w:rPr>
-          <w:rFonts w:ascii="Times New Roman" w:eastAsia="Constantia" w:hAnsi="Times New Roman" w:cs="Times New Roman"/>
-          <w:color w:val="595959"/>
-          <w:sz w:val="28"/>
-        </w:rPr>
-      </w:pPr>
-      <w:r>
-        <w:rPr>
-          <w:rFonts w:ascii="Times New Roman" w:eastAsia="Constantia" w:hAnsi="Times New Roman" w:cs="Times New Roman"/>
+          <w:rFonts w:ascii="Times New Roman" w:hAnsi="Times New Roman" w:eastAsia="Constantia" w:cs="Times New Roman"/>
+          <w:color w:val="595959"/>
+          <w:sz w:val="28"/>
+        </w:rPr>
+      </w:pPr>
+      <w:r>
+        <w:rPr>
+          <w:rFonts w:ascii="Times New Roman" w:hAnsi="Times New Roman" w:eastAsia="Constantia" w:cs="Times New Roman"/>
           <w:color w:val="595959"/>
           <w:sz w:val="28"/>
         </w:rPr>
@@ -1050,14 +1050,14 @@
       <w:pPr>
         <w:spacing w:before="120" w:after="200" w:line="264" w:lineRule="auto"/>
         <w:rPr>
-          <w:rFonts w:ascii="Times New Roman" w:eastAsia="Constantia" w:hAnsi="Times New Roman" w:cs="Times New Roman"/>
-          <w:color w:val="595959"/>
-          <w:sz w:val="28"/>
-        </w:rPr>
-      </w:pPr>
-      <w:r>
-        <w:rPr>
-          <w:rFonts w:ascii="Times New Roman" w:eastAsia="Constantia" w:hAnsi="Times New Roman" w:cs="Times New Roman"/>
+          <w:rFonts w:ascii="Times New Roman" w:hAnsi="Times New Roman" w:eastAsia="Constantia" w:cs="Times New Roman"/>
+          <w:color w:val="595959"/>
+          <w:sz w:val="28"/>
+        </w:rPr>
+      </w:pPr>
+      <w:r>
+        <w:rPr>
+          <w:rFonts w:ascii="Times New Roman" w:hAnsi="Times New Roman" w:eastAsia="Constantia" w:cs="Times New Roman"/>
           <w:color w:val="595959"/>
           <w:sz w:val="28"/>
         </w:rPr>
@@ -1068,7 +1068,7 @@
       <w:pPr>
         <w:spacing w:before="120" w:after="200" w:line="264" w:lineRule="auto"/>
         <w:rPr>
-          <w:rFonts w:ascii="Times New Roman" w:eastAsia="Constantia" w:hAnsi="Times New Roman" w:cs="Times New Roman"/>
+          <w:rFonts w:ascii="Times New Roman" w:hAnsi="Times New Roman" w:eastAsia="Constantia" w:cs="Times New Roman"/>
           <w:color w:val="A1CC84" w:themeColor="accent6" w:themeTint="A6"/>
           <w:sz w:val="28"/>
           <w:szCs w:val="28"/>
@@ -1076,7 +1076,7 @@
       </w:pPr>
       <w:r>
         <w:rPr>
-          <w:rFonts w:ascii="Times New Roman" w:eastAsia="Constantia" w:hAnsi="Times New Roman" w:cs="Times New Roman"/>
+          <w:rFonts w:ascii="Times New Roman" w:hAnsi="Times New Roman" w:eastAsia="Constantia" w:cs="Times New Roman"/>
           <w:color w:val="595959"/>
           <w:sz w:val="28"/>
           <w:szCs w:val="28"/>
@@ -1088,14 +1088,14 @@
       <w:pPr>
         <w:spacing w:before="120" w:after="200" w:line="264" w:lineRule="auto"/>
         <w:rPr>
-          <w:rFonts w:ascii="Times New Roman" w:eastAsia="Constantia" w:hAnsi="Times New Roman" w:cs="Times New Roman"/>
-          <w:color w:val="595959"/>
-          <w:sz w:val="28"/>
-        </w:rPr>
-      </w:pPr>
-      <w:r>
-        <w:rPr>
-          <w:rFonts w:ascii="Times New Roman" w:eastAsia="Constantia" w:hAnsi="Times New Roman" w:cs="Times New Roman"/>
+          <w:rFonts w:ascii="Times New Roman" w:hAnsi="Times New Roman" w:eastAsia="Constantia" w:cs="Times New Roman"/>
+          <w:color w:val="595959"/>
+          <w:sz w:val="28"/>
+        </w:rPr>
+      </w:pPr>
+      <w:r>
+        <w:rPr>
+          <w:rFonts w:ascii="Times New Roman" w:hAnsi="Times New Roman" w:eastAsia="Constantia" w:cs="Times New Roman"/>
           <w:color w:val="595959"/>
           <w:sz w:val="28"/>
         </w:rPr>
@@ -1107,14 +1107,14 @@
       <w:pPr>
         <w:spacing w:before="120" w:after="200" w:line="264" w:lineRule="auto"/>
         <w:rPr>
-          <w:rFonts w:ascii="Times New Roman" w:eastAsia="Constantia" w:hAnsi="Times New Roman" w:cs="Times New Roman"/>
-          <w:color w:val="595959"/>
-          <w:sz w:val="28"/>
-        </w:rPr>
-      </w:pPr>
-      <w:r>
-        <w:rPr>
-          <w:rFonts w:ascii="Times New Roman" w:eastAsia="Constantia" w:hAnsi="Times New Roman" w:cs="Times New Roman"/>
+          <w:rFonts w:ascii="Times New Roman" w:hAnsi="Times New Roman" w:eastAsia="Constantia" w:cs="Times New Roman"/>
+          <w:color w:val="595959"/>
+          <w:sz w:val="28"/>
+        </w:rPr>
+      </w:pPr>
+      <w:r>
+        <w:rPr>
+          <w:rFonts w:ascii="Times New Roman" w:hAnsi="Times New Roman" w:eastAsia="Constantia" w:cs="Times New Roman"/>
           <w:color w:val="595959"/>
           <w:sz w:val="28"/>
         </w:rPr>
@@ -1125,14 +1125,14 @@
       <w:pPr>
         <w:spacing w:before="120" w:after="200" w:line="264" w:lineRule="auto"/>
         <w:rPr>
-          <w:rFonts w:ascii="Times New Roman" w:eastAsia="Constantia" w:hAnsi="Times New Roman" w:cs="Times New Roman"/>
-          <w:color w:val="595959"/>
-          <w:sz w:val="28"/>
-        </w:rPr>
-      </w:pPr>
-      <w:r>
-        <w:rPr>
-          <w:rFonts w:ascii="Times New Roman" w:eastAsia="Constantia" w:hAnsi="Times New Roman" w:cs="Times New Roman"/>
+          <w:rFonts w:ascii="Times New Roman" w:hAnsi="Times New Roman" w:eastAsia="Constantia" w:cs="Times New Roman"/>
+          <w:color w:val="595959"/>
+          <w:sz w:val="28"/>
+        </w:rPr>
+      </w:pPr>
+      <w:r>
+        <w:rPr>
+          <w:rFonts w:ascii="Times New Roman" w:hAnsi="Times New Roman" w:eastAsia="Constantia" w:cs="Times New Roman"/>
           <w:color w:val="595959"/>
           <w:sz w:val="28"/>
         </w:rPr>
@@ -1143,14 +1143,14 @@
       <w:pPr>
         <w:spacing w:before="120" w:after="200" w:line="264" w:lineRule="auto"/>
         <w:rPr>
-          <w:rFonts w:ascii="Times New Roman" w:eastAsia="Constantia" w:hAnsi="Times New Roman" w:cs="Times New Roman"/>
-          <w:color w:val="595959"/>
-          <w:sz w:val="28"/>
-        </w:rPr>
-      </w:pPr>
-      <w:r>
-        <w:rPr>
-          <w:rFonts w:ascii="Times New Roman" w:eastAsia="Constantia" w:hAnsi="Times New Roman" w:cs="Times New Roman"/>
+          <w:rFonts w:ascii="Times New Roman" w:hAnsi="Times New Roman" w:eastAsia="Constantia" w:cs="Times New Roman"/>
+          <w:color w:val="595959"/>
+          <w:sz w:val="28"/>
+        </w:rPr>
+      </w:pPr>
+      <w:r>
+        <w:rPr>
+          <w:rFonts w:ascii="Times New Roman" w:hAnsi="Times New Roman" w:eastAsia="Constantia" w:cs="Times New Roman"/>
           <w:color w:val="595959"/>
           <w:sz w:val="28"/>
         </w:rPr>
@@ -1158,7 +1158,7 @@
       </w:r>
       <w:r>
         <w:rPr>
-          <w:rFonts w:ascii="Times New Roman" w:eastAsia="Constantia" w:hAnsi="Times New Roman" w:cs="Times New Roman"/>
+          <w:rFonts w:ascii="Times New Roman" w:hAnsi="Times New Roman" w:eastAsia="Constantia" w:cs="Times New Roman"/>
           <w:color w:val="595959"/>
           <w:sz w:val="28"/>
         </w:rPr>
@@ -1172,14 +1172,14 @@
         <w:spacing w:before="600" w:after="60" w:line="264" w:lineRule="auto"/>
         <w:jc w:val="both"/>
         <w:rPr>
-          <w:rFonts w:ascii="Times New Roman" w:eastAsia="Constantia" w:hAnsi="Times New Roman" w:cs="Times New Roman"/>
+          <w:rFonts w:ascii="Times New Roman" w:hAnsi="Times New Roman" w:eastAsia="Constantia" w:cs="Times New Roman"/>
           <w:color w:val="00788A"/>
           <w:sz w:val="36"/>
         </w:rPr>
       </w:pPr>
       <w:r>
         <w:rPr>
-          <w:rFonts w:ascii="Times New Roman" w:eastAsia="Constantia" w:hAnsi="Times New Roman" w:cs="Times New Roman"/>
+          <w:rFonts w:ascii="Times New Roman" w:hAnsi="Times New Roman" w:eastAsia="Constantia" w:cs="Times New Roman"/>
           <w:color w:val="00788A"/>
           <w:sz w:val="36"/>
         </w:rPr>
@@ -1195,14 +1195,14 @@
         <w:spacing w:before="120" w:after="200" w:line="264" w:lineRule="auto"/>
         <w:ind w:left="720" w:hanging="360"/>
         <w:rPr>
-          <w:rFonts w:ascii="Times New Roman" w:eastAsia="Constantia" w:hAnsi="Times New Roman" w:cs="Times New Roman"/>
-          <w:color w:val="595959"/>
-          <w:sz w:val="28"/>
-        </w:rPr>
-      </w:pPr>
-      <w:r>
-        <w:rPr>
-          <w:rFonts w:ascii="Times New Roman" w:eastAsia="Constantia" w:hAnsi="Times New Roman" w:cs="Times New Roman"/>
+          <w:rFonts w:ascii="Times New Roman" w:hAnsi="Times New Roman" w:eastAsia="Constantia" w:cs="Times New Roman"/>
+          <w:color w:val="595959"/>
+          <w:sz w:val="28"/>
+        </w:rPr>
+      </w:pPr>
+      <w:r>
+        <w:rPr>
+          <w:rFonts w:ascii="Times New Roman" w:hAnsi="Times New Roman" w:eastAsia="Constantia" w:cs="Times New Roman"/>
           <w:color w:val="595959"/>
           <w:sz w:val="28"/>
         </w:rPr>
@@ -1214,13 +1214,13 @@
         <w:spacing w:before="120" w:after="200" w:line="264" w:lineRule="auto"/>
         <w:ind w:left="142" w:firstLine="425"/>
         <w:rPr>
-          <w:rFonts w:ascii="Times New Roman" w:eastAsia="Constantia" w:hAnsi="Times New Roman" w:cs="Times New Roman"/>
-          <w:color w:val="595959"/>
-        </w:rPr>
-      </w:pPr>
-      <w:r>
-        <w:rPr>
-          <w:rFonts w:ascii="Times New Roman" w:eastAsia="Constantia" w:hAnsi="Times New Roman" w:cs="Times New Roman"/>
+          <w:rFonts w:ascii="Times New Roman" w:hAnsi="Times New Roman" w:eastAsia="Constantia" w:cs="Times New Roman"/>
+          <w:color w:val="595959"/>
+        </w:rPr>
+      </w:pPr>
+      <w:r>
+        <w:rPr>
+          <w:rFonts w:ascii="Times New Roman" w:hAnsi="Times New Roman" w:eastAsia="Constantia" w:cs="Times New Roman"/>
           <w:color w:val="595959"/>
           <w:sz w:val="28"/>
         </w:rPr>
@@ -1228,7 +1228,7 @@
       </w:r>
       <w:r>
         <w:rPr>
-          <w:rFonts w:ascii="Times New Roman" w:eastAsia="Constantia" w:hAnsi="Times New Roman" w:cs="Times New Roman"/>
+          <w:rFonts w:ascii="Times New Roman" w:hAnsi="Times New Roman" w:eastAsia="Constantia" w:cs="Times New Roman"/>
           <w:color w:val="595959"/>
         </w:rPr>
         <w:t xml:space="preserve">: </w:t>
@@ -1239,7 +1239,7 @@
         <w:spacing w:before="120" w:after="200" w:line="264" w:lineRule="auto"/>
         <w:ind w:left="142" w:firstLine="425"/>
         <w:rPr>
-          <w:rFonts w:ascii="Times New Roman" w:eastAsia="Constantia" w:hAnsi="Times New Roman" w:cs="Times New Roman"/>
+          <w:rFonts w:ascii="Times New Roman" w:hAnsi="Times New Roman" w:eastAsia="Constantia" w:cs="Times New Roman"/>
           <w:color w:val="595959"/>
           <w:sz w:val="28"/>
         </w:rPr>
@@ -1307,7 +1307,7 @@
       </w:r>
       <w:r>
         <w:rPr>
-          <w:rFonts w:ascii="Times New Roman" w:eastAsia="Constantia" w:hAnsi="Times New Roman" w:cs="Times New Roman"/>
+          <w:rFonts w:ascii="Times New Roman" w:hAnsi="Times New Roman" w:eastAsia="Constantia" w:cs="Times New Roman"/>
           <w:color w:val="595959"/>
           <w:sz w:val="28"/>
         </w:rPr>
@@ -1315,7 +1315,7 @@
       </w:r>
       <w:r>
         <w:rPr>
-          <w:rFonts w:ascii="Times New Roman" w:eastAsia="Constantia" w:hAnsi="Times New Roman" w:cs="Times New Roman"/>
+          <w:rFonts w:ascii="Times New Roman" w:hAnsi="Times New Roman" w:eastAsia="Constantia" w:cs="Times New Roman"/>
           <w:color w:val="595959"/>
           <w:sz w:val="28"/>
         </w:rPr>
@@ -1327,7 +1327,7 @@
         <w:spacing w:before="120" w:after="200" w:line="264" w:lineRule="auto"/>
         <w:ind w:left="142" w:firstLine="425"/>
         <w:rPr>
-          <w:rFonts w:ascii="Times New Roman" w:eastAsia="Constantia" w:hAnsi="Times New Roman" w:cs="Times New Roman"/>
+          <w:rFonts w:ascii="Times New Roman" w:hAnsi="Times New Roman" w:eastAsia="Constantia" w:cs="Times New Roman"/>
           <w:color w:val="595959"/>
         </w:rPr>
       </w:pPr>
@@ -1337,7 +1337,7 @@
         <w:spacing w:before="120" w:after="200" w:line="264" w:lineRule="auto"/>
         <w:ind w:left="142" w:firstLine="425"/>
         <w:rPr>
-          <w:rFonts w:ascii="Times New Roman" w:eastAsia="Constantia" w:hAnsi="Times New Roman" w:cs="Times New Roman"/>
+          <w:rFonts w:ascii="Times New Roman" w:hAnsi="Times New Roman" w:eastAsia="Constantia" w:cs="Times New Roman"/>
           <w:color w:val="595959"/>
           <w:sz w:val="28"/>
         </w:rPr>
@@ -1348,14 +1348,14 @@
         <w:spacing w:before="120" w:after="200" w:line="264" w:lineRule="auto"/>
         <w:ind w:left="142" w:firstLine="425"/>
         <w:rPr>
-          <w:rFonts w:ascii="Times New Roman" w:eastAsia="Constantia" w:hAnsi="Times New Roman" w:cs="Times New Roman"/>
-          <w:color w:val="595959"/>
-          <w:sz w:val="28"/>
-        </w:rPr>
-      </w:pPr>
-      <w:r>
-        <w:rPr>
-          <w:rFonts w:ascii="Times New Roman" w:eastAsia="Constantia" w:hAnsi="Times New Roman" w:cs="Times New Roman"/>
+          <w:rFonts w:ascii="Times New Roman" w:hAnsi="Times New Roman" w:eastAsia="Constantia" w:cs="Times New Roman"/>
+          <w:color w:val="595959"/>
+          <w:sz w:val="28"/>
+        </w:rPr>
+      </w:pPr>
+      <w:r>
+        <w:rPr>
+          <w:rFonts w:ascii="Times New Roman" w:hAnsi="Times New Roman" w:eastAsia="Constantia" w:cs="Times New Roman"/>
           <w:color w:val="595959"/>
           <w:sz w:val="28"/>
         </w:rPr>
@@ -1368,7 +1368,7 @@
         <w:ind w:left="142" w:firstLine="142"/>
         <w:jc w:val="center"/>
         <w:rPr>
-          <w:rFonts w:ascii="Times New Roman" w:eastAsia="Calibri" w:hAnsi="Times New Roman" w:cs="Times New Roman"/>
+          <w:rFonts w:ascii="Times New Roman" w:hAnsi="Times New Roman" w:eastAsia="Calibri" w:cs="Times New Roman"/>
         </w:rPr>
       </w:pPr>
       <w:r>
@@ -1376,8 +1376,8 @@
           <w:rFonts w:ascii="Times New Roman" w:hAnsi="Times New Roman" w:cs="Times New Roman"/>
         </w:rPr>
         <w:object w:dxaOrig="8640" w:dyaOrig="7845" w14:anchorId="3F4D092D">
-          <v:rect id="rectole0000000002" o:spid="_x0000_i1106" style="width:6in;height:392.25pt" o:ole="" o:preferrelative="t" stroked="f">
-            <v:imagedata r:id="rId10" o:title=""/>
+          <v:rect id="rectole0000000002" style="width:6in;height:392.25pt" o:spid="_x0000_i1106" stroked="f" o:ole="" o:preferrelative="t">
+            <v:imagedata o:title="" r:id="rId10"/>
           </v:rect>
           <o:OLEObject Type="Embed" ProgID="StaticMetafile" ShapeID="rectole0000000002" DrawAspect="Content" ObjectID="_1619135393" r:id="rId11"/>
         </w:object>
@@ -1389,7 +1389,7 @@
         <w:ind w:left="142" w:firstLine="142"/>
         <w:jc w:val="center"/>
         <w:rPr>
-          <w:rFonts w:ascii="Times New Roman" w:eastAsia="Constantia" w:hAnsi="Times New Roman" w:cs="Times New Roman"/>
+          <w:rFonts w:ascii="Times New Roman" w:hAnsi="Times New Roman" w:eastAsia="Constantia" w:cs="Times New Roman"/>
           <w:color w:val="595959"/>
           <w:sz w:val="28"/>
         </w:rPr>
@@ -1401,7 +1401,7 @@
         <w:ind w:left="142" w:firstLine="425"/>
         <w:jc w:val="both"/>
         <w:rPr>
-          <w:rFonts w:ascii="Times New Roman" w:eastAsia="Constantia" w:hAnsi="Times New Roman" w:cs="Times New Roman"/>
+          <w:rFonts w:ascii="Times New Roman" w:hAnsi="Times New Roman" w:eastAsia="Constantia" w:cs="Times New Roman"/>
           <w:color w:val="595959"/>
           <w:sz w:val="24"/>
         </w:rPr>
@@ -1413,14 +1413,14 @@
         <w:ind w:left="142" w:firstLine="425"/>
         <w:jc w:val="both"/>
         <w:rPr>
-          <w:rFonts w:ascii="Times New Roman" w:eastAsia="Constantia" w:hAnsi="Times New Roman" w:cs="Times New Roman"/>
-          <w:color w:val="595959"/>
-          <w:sz w:val="28"/>
-        </w:rPr>
-      </w:pPr>
-      <w:r>
-        <w:rPr>
-          <w:rFonts w:ascii="Times New Roman" w:eastAsia="Constantia" w:hAnsi="Times New Roman" w:cs="Times New Roman"/>
+          <w:rFonts w:ascii="Times New Roman" w:hAnsi="Times New Roman" w:eastAsia="Constantia" w:cs="Times New Roman"/>
+          <w:color w:val="595959"/>
+          <w:sz w:val="28"/>
+        </w:rPr>
+      </w:pPr>
+      <w:r>
+        <w:rPr>
+          <w:rFonts w:ascii="Times New Roman" w:hAnsi="Times New Roman" w:eastAsia="Constantia" w:cs="Times New Roman"/>
           <w:color w:val="595959"/>
           <w:sz w:val="28"/>
         </w:rPr>
@@ -1428,7 +1428,7 @@
       </w:r>
       <w:r>
         <w:rPr>
-          <w:rFonts w:ascii="Times New Roman" w:eastAsia="Constantia" w:hAnsi="Times New Roman" w:cs="Times New Roman"/>
+          <w:rFonts w:ascii="Times New Roman" w:hAnsi="Times New Roman" w:eastAsia="Constantia" w:cs="Times New Roman"/>
           <w:color w:val="525252" w:themeColor="accent3" w:themeShade="80"/>
           <w:sz w:val="28"/>
         </w:rPr>
@@ -1436,7 +1436,7 @@
       </w:r>
       <w:r>
         <w:rPr>
-          <w:rFonts w:ascii="Times New Roman" w:eastAsia="Constantia" w:hAnsi="Times New Roman" w:cs="Times New Roman"/>
+          <w:rFonts w:ascii="Times New Roman" w:hAnsi="Times New Roman" w:eastAsia="Constantia" w:cs="Times New Roman"/>
           <w:color w:val="595959"/>
           <w:sz w:val="28"/>
         </w:rPr>
@@ -1449,7 +1449,7 @@
         <w:ind w:left="720"/>
         <w:jc w:val="center"/>
         <w:rPr>
-          <w:rFonts w:ascii="Times New Roman" w:eastAsia="Constantia" w:hAnsi="Times New Roman" w:cs="Times New Roman"/>
+          <w:rFonts w:ascii="Times New Roman" w:hAnsi="Times New Roman" w:eastAsia="Constantia" w:cs="Times New Roman"/>
           <w:color w:val="595959"/>
           <w:sz w:val="28"/>
         </w:rPr>
@@ -1459,8 +1459,8 @@
           <w:rFonts w:ascii="Times New Roman" w:hAnsi="Times New Roman" w:cs="Times New Roman"/>
         </w:rPr>
         <w:object w:dxaOrig="4073" w:dyaOrig="1647" w14:anchorId="481BCF7B">
-          <v:rect id="rectole0000000003" o:spid="_x0000_i1107" style="width:204pt;height:82.5pt" o:ole="" o:preferrelative="t" stroked="f">
-            <v:imagedata r:id="rId12" o:title=""/>
+          <v:rect id="rectole0000000003" style="width:204pt;height:82.5pt" o:spid="_x0000_i1107" stroked="f" o:ole="" o:preferrelative="t">
+            <v:imagedata o:title="" r:id="rId12"/>
           </v:rect>
           <o:OLEObject Type="Embed" ProgID="StaticMetafile" ShapeID="rectole0000000003" DrawAspect="Content" ObjectID="_1619135394" r:id="rId13"/>
         </w:object>
@@ -1475,22 +1475,84 @@
         <w:spacing w:before="120" w:after="200" w:line="264" w:lineRule="auto"/>
         <w:ind w:left="720" w:hanging="360"/>
         <w:rPr>
-          <w:rFonts w:ascii="Times New Roman" w:eastAsia="Constantia" w:hAnsi="Times New Roman" w:cs="Times New Roman"/>
-          <w:color w:val="A1CC84" w:themeColor="accent6" w:themeTint="A6"/>
-          <w:sz w:val="28"/>
-          <w:szCs w:val="28"/>
-        </w:rPr>
-      </w:pPr>
-      <w:r>
-        <w:rPr>
-          <w:rFonts w:ascii="Times New Roman" w:eastAsia="Constantia" w:hAnsi="Times New Roman" w:cs="Times New Roman"/>
-          <w:color w:val="595959"/>
-          <w:sz w:val="28"/>
-          <w:szCs w:val="28"/>
-        </w:rPr>
-        <w:lastRenderedPageBreak/>
+          <w:rFonts w:ascii="Times New Roman" w:hAnsi="Times New Roman" w:eastAsia="Constantia" w:cs="Times New Roman"/>
+          <w:color w:val="A1CC84"/>
+          <w:sz w:val="28"/>
+          <w:szCs w:val="28"/>
+        </w:rPr>
+      </w:pPr>
+      <w:r>
+        <w:rPr>
+          <w:rFonts w:ascii="Times New Roman" w:hAnsi="Times New Roman" w:eastAsia="Constantia" w:cs="Times New Roman"/>
+          <w:color w:val="595959" w:themeColor="text1" w:themeTint="A6" w:themeShade="FF"/>
+          <w:sz w:val="28"/>
+          <w:szCs w:val="28"/>
+        </w:rPr>
         <w:t>Application</w:t>
       </w:r>
+    </w:p>
+    <w:p>
+      <w:pPr>
+        <w:pStyle w:val="Normal"/>
+        <w:spacing w:before="120" w:after="200" w:line="264" w:lineRule="auto"/>
+        <w:ind w:left="360" w:hanging="360"/>
+      </w:pPr>
+      <w:r>
+        <w:drawing>
+          <wp:inline wp14:editId="136C6ECE" wp14:anchorId="48DB32A5">
+            <wp:extent cx="4572000" cy="3257550"/>
+            <wp:effectExtent l="0" t="0" r="0" b="0"/>
+            <wp:docPr id="1777202660" name="" title=""/>
+            <wp:cNvGraphicFramePr>
+              <a:graphicFrameLocks noChangeAspect="1"/>
+            </wp:cNvGraphicFramePr>
+            <a:graphic>
+              <a:graphicData uri="http://schemas.openxmlformats.org/drawingml/2006/picture">
+                <pic:pic>
+                  <pic:nvPicPr>
+                    <pic:cNvPr id="0" name=""/>
+                    <pic:cNvPicPr/>
+                  </pic:nvPicPr>
+                  <pic:blipFill>
+                    <a:blip r:embed="Rb30f0616fe264a38">
+                      <a:extLst>
+                        <a:ext xmlns:a="http://schemas.openxmlformats.org/drawingml/2006/main" uri="{28A0092B-C50C-407E-A947-70E740481C1C}">
+                          <a14:useLocalDpi val="0"/>
+                        </a:ext>
+                      </a:extLst>
+                    </a:blip>
+                    <a:stretch>
+                      <a:fillRect/>
+                    </a:stretch>
+                  </pic:blipFill>
+                  <pic:spPr>
+                    <a:xfrm>
+                      <a:off x="0" y="0"/>
+                      <a:ext cx="4572000" cy="3257550"/>
+                    </a:xfrm>
+                    <a:prstGeom prst="rect">
+                      <a:avLst/>
+                    </a:prstGeom>
+                  </pic:spPr>
+                </pic:pic>
+              </a:graphicData>
+            </a:graphic>
+          </wp:inline>
+        </w:drawing>
+      </w:r>
+    </w:p>
+    <w:p>
+      <w:pPr>
+        <w:pStyle w:val="Normal"/>
+        <w:spacing w:before="120" w:after="200" w:line="264" w:lineRule="auto"/>
+        <w:ind w:left="360" w:hanging="360"/>
+        <w:rPr>
+          <w:rFonts w:ascii="Times New Roman" w:hAnsi="Times New Roman" w:eastAsia="Constantia" w:cs="Times New Roman"/>
+          <w:color w:val="595959" w:themeColor="text1" w:themeTint="A6" w:themeShade="FF"/>
+          <w:sz w:val="28"/>
+          <w:szCs w:val="28"/>
+        </w:rPr>
+      </w:pPr>
     </w:p>
     <w:p>
       <w:pPr>
@@ -1499,14 +1561,14 @@
         <w:spacing w:before="600" w:after="60" w:line="264" w:lineRule="auto"/>
         <w:jc w:val="both"/>
         <w:rPr>
-          <w:rFonts w:ascii="Times New Roman" w:eastAsia="Constantia" w:hAnsi="Times New Roman" w:cs="Times New Roman"/>
+          <w:rFonts w:ascii="Times New Roman" w:hAnsi="Times New Roman" w:eastAsia="Constantia" w:cs="Times New Roman"/>
           <w:color w:val="00788A"/>
           <w:sz w:val="36"/>
         </w:rPr>
       </w:pPr>
       <w:r>
         <w:rPr>
-          <w:rFonts w:ascii="Times New Roman" w:eastAsia="Constantia" w:hAnsi="Times New Roman" w:cs="Times New Roman"/>
+          <w:rFonts w:ascii="Times New Roman" w:hAnsi="Times New Roman" w:eastAsia="Constantia" w:cs="Times New Roman"/>
           <w:color w:val="00788A"/>
           <w:sz w:val="36"/>
         </w:rPr>
@@ -1553,6 +1615,13 @@
           <w:sz w:val="28"/>
         </w:rPr>
         <w:tab/>
+      </w:r>
+      <w:r>
+        <w:rPr>
+          <w:rFonts w:ascii="Times New Roman" w:hAnsi="Times New Roman" w:cs="Times New Roman"/>
+          <w:color w:val="525252" w:themeColor="accent3" w:themeShade="80"/>
+          <w:sz w:val="28"/>
+        </w:rPr>
         <w:t>Employment Agency database was first created following exactly what the ERD and the relational diagram show. We used basic SQL queries to initialize involved tables and set up relationships between them. At this time, we didn’t need to put any records into the database, since the application would then carry on with the work.</w:t>
       </w:r>
     </w:p>
@@ -1674,6 +1743,14 @@
           <w:szCs w:val="28"/>
         </w:rPr>
         <w:tab/>
+      </w:r>
+      <w:r>
+        <w:rPr>
+          <w:rFonts w:ascii="Times New Roman" w:hAnsi="Times New Roman" w:cs="Times New Roman"/>
+          <w:color w:val="525252" w:themeColor="accent3" w:themeShade="80"/>
+          <w:sz w:val="28"/>
+          <w:szCs w:val="28"/>
+        </w:rPr>
         <w:t>- Mainwindow: when the application (mainwindow) is open, the database must be connected so any implementation on signing in or signing up is saved to the database. After spending some days finding a proper way to connect Qt with EmploymentAgency database, we came up with the code segment:</w:t>
       </w:r>
     </w:p>
@@ -1813,7 +1890,7 @@
             <v:stroke joinstyle="miter"/>
             <v:path gradientshapeok="t" o:connecttype="rect"/>
           </v:shapetype>
-          <v:shape id="Text Box 13" o:spid="_x0000_s1036" type="#_x0000_t202" style="position:absolute;margin-left:63.2pt;margin-top:178.3pt;width:320.5pt;height:23.45pt;z-index:251665408;visibility:visible;mso-wrap-style:square;mso-wrap-distance-left:9pt;mso-wrap-distance-top:0;mso-wrap-distance-right:9pt;mso-wrap-distance-bottom:0;mso-position-horizontal-relative:text;mso-position-vertical-relative:text;v-text-anchor:top" wrapcoords="-51 0 -51 20903 21600 20903 21600 0 -51 0" o:gfxdata="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" stroked="f">
+          <v:shape id="Text Box 13" style="position:absolute;margin-left:63.2pt;margin-top:178.3pt;width:320.5pt;height:23.45pt;z-index:251665408;visibility:visible;mso-wrap-style:square;mso-wrap-distance-left:9pt;mso-wrap-distance-top:0;mso-wrap-distance-right:9pt;mso-wrap-distance-bottom:0;mso-position-horizontal-relative:text;mso-position-vertical-relative:text;v-text-anchor:top" wrapcoords="-51 0 -51 20903 21600 20903 21600 0 -51 0" o:spid="_x0000_s1036" stroked="f" type="#_x0000_t202" o:gfxdata="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">
             <v:textbox style="mso-next-textbox:#Text Box 13;mso-fit-shape-to-text:t" inset="0,0,0,0">
               <w:txbxContent>
                 <w:p>
@@ -1945,6 +2022,14 @@
           <w:szCs w:val="28"/>
         </w:rPr>
         <w:tab/>
+      </w:r>
+      <w:r>
+        <w:rPr>
+          <w:rFonts w:ascii="Times New Roman" w:hAnsi="Times New Roman" w:cs="Times New Roman"/>
+          <w:color w:val="525252" w:themeColor="accent3" w:themeShade="80"/>
+          <w:sz w:val="28"/>
+          <w:szCs w:val="28"/>
+        </w:rPr>
         <w:t xml:space="preserve">- Sign up window: this window is showed if the user wants to create an account by clicking on Sign up button from Mainwindow. Subsequently, a new window pops up, letting users type in required information. </w:t>
       </w:r>
     </w:p>
@@ -1967,7 +2052,7 @@
           <w:szCs w:val="28"/>
         </w:rPr>
         <w:pict w14:anchorId="51080010">
-          <v:shape id="Text Box 14" o:spid="_x0000_s1035" type="#_x0000_t202" style="position:absolute;left:0;text-align:left;margin-left:50.45pt;margin-top:273.55pt;width:368.2pt;height:23.45pt;z-index:251666432;visibility:visible;mso-wrap-style:square;mso-wrap-distance-left:9pt;mso-wrap-distance-top:0;mso-wrap-distance-right:9pt;mso-wrap-distance-bottom:0;mso-position-horizontal-relative:text;mso-position-vertical-relative:text;v-text-anchor:top" wrapcoords="-44 0 -44 20903 21600 20903 21600 0 -44 0" o:gfxdata="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" stroked="f">
+          <v:shape id="Text Box 14" style="position:absolute;left:0;text-align:left;margin-left:50.45pt;margin-top:273.55pt;width:368.2pt;height:23.45pt;z-index:251666432;visibility:visible;mso-wrap-style:square;mso-wrap-distance-left:9pt;mso-wrap-distance-top:0;mso-wrap-distance-right:9pt;mso-wrap-distance-bottom:0;mso-position-horizontal-relative:text;mso-position-vertical-relative:text;v-text-anchor:top" wrapcoords="-44 0 -44 20903 21600 20903 21600 0 -44 0" o:spid="_x0000_s1035" stroked="f" type="#_x0000_t202" o:gfxdata="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">
             <v:textbox style="mso-next-textbox:#Text Box 14;mso-fit-shape-to-text:t" inset="0,0,0,0">
               <w:txbxContent>
                 <w:p>
@@ -2063,8 +2148,8 @@
           <w:szCs w:val="28"/>
         </w:rPr>
         <w:pict w14:anchorId="1A4F6199">
-          <v:group id="Group 16" o:spid="_x0000_s1032" style="position:absolute;left:0;text-align:left;margin-left:.6pt;margin-top:3.8pt;width:6in;height:154.05pt;z-index:251663360" coordsize="54864,19564" wrapcoords="10725 0 -38 105 -38 21495 10762 21495 21600 21495 21600 0 10725 0" o:gfxdata="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">
-            <v:shapetype id="_x0000_t75" coordsize="21600,21600" o:spt="75" o:preferrelative="t" path="m@4@5l@4@11@9@11@9@5xe" filled="f" stroked="f">
+          <v:group id="Group 16" style="position:absolute;left:0;text-align:left;margin-left:.6pt;margin-top:3.8pt;width:6in;height:154.05pt;z-index:251663360" coordsize="54864,19564" wrapcoords="10725 0 -38 105 -38 21495 10762 21495 21600 21495 21600 0 10725 0" o:spid="_x0000_s1032" o:gfxdata="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">
+            <v:shapetype id="_x0000_t75" coordsize="21600,21600" filled="f" stroked="f" o:spt="75" o:preferrelative="t" path="m@4@5l@4@11@9@11@9@5xe">
               <v:stroke joinstyle="miter"/>
               <v:formulas>
                 <v:f eqn="if lineDrawn pixelLineWidth 0"/>
@@ -2080,14 +2165,14 @@
                 <v:f eqn="prod @7 21600 pixelHeight"/>
                 <v:f eqn="sum @10 21600 0"/>
               </v:formulas>
-              <v:path o:extrusionok="f" gradientshapeok="t" o:connecttype="rect"/>
+              <v:path gradientshapeok="t" o:connecttype="rect" o:extrusionok="f"/>
               <o:lock v:ext="edit" aspectratio="t"/>
             </v:shapetype>
-            <v:shape id="Picture 8" o:spid="_x0000_s1033" type="#_x0000_t75" style="position:absolute;top:196;width:27266;height:19368;visibility:visible;mso-wrap-style:square" o:gfxdata="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">
-              <v:imagedata r:id="rId17" o:title=""/>
+            <v:shape id="Picture 8" style="position:absolute;top:196;width:27266;height:19368;visibility:visible;mso-wrap-style:square" o:spid="_x0000_s1033" type="#_x0000_t75" o:gfxdata="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">
+              <v:imagedata o:title="" r:id="rId17"/>
             </v:shape>
-            <v:shape id="Picture 10" o:spid="_x0000_s1034" type="#_x0000_t75" style="position:absolute;left:27432;width:27432;height:19462;visibility:visible;mso-wrap-style:square" o:gfxdata="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">
-              <v:imagedata r:id="rId18" o:title=""/>
+            <v:shape id="Picture 10" style="position:absolute;left:27432;width:27432;height:19462;visibility:visible;mso-wrap-style:square" o:spid="_x0000_s1034" type="#_x0000_t75" o:gfxdata="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">
+              <v:imagedata o:title="" r:id="rId18"/>
             </v:shape>
             <w10:wrap type="through"/>
           </v:group>
@@ -2112,7 +2197,7 @@
           <w:szCs w:val="28"/>
         </w:rPr>
         <w:pict w14:anchorId="1A29A8B6">
-          <v:shape id="Text Box 15" o:spid="_x0000_s1031" type="#_x0000_t202" style="position:absolute;margin-left:125.2pt;margin-top:137.4pt;width:3in;height:23.45pt;z-index:251667456;visibility:visible;mso-wrap-style:square;mso-wrap-distance-left:9pt;mso-wrap-distance-top:0;mso-wrap-distance-right:9pt;mso-wrap-distance-bottom:0;mso-position-horizontal-relative:margin;mso-position-vertical-relative:text;v-text-anchor:top" wrapcoords="-75 0 -75 20903 21600 20903 21600 0 -75 0" o:gfxdata="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" stroked="f">
+          <v:shape id="Text Box 15" style="position:absolute;margin-left:125.2pt;margin-top:137.4pt;width:3in;height:23.45pt;z-index:251667456;visibility:visible;mso-wrap-style:square;mso-wrap-distance-left:9pt;mso-wrap-distance-top:0;mso-wrap-distance-right:9pt;mso-wrap-distance-bottom:0;mso-position-horizontal-relative:margin;mso-position-vertical-relative:text;v-text-anchor:top" wrapcoords="-75 0 -75 20903 21600 20903 21600 0 -75 0" o:spid="_x0000_s1031" stroked="f" type="#_x0000_t202" o:gfxdata="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">
             <v:textbox style="mso-next-textbox:#Text Box 15;mso-fit-shape-to-text:t" inset="0,0,0,0">
               <w:txbxContent>
                 <w:p>
@@ -2186,6 +2271,14 @@
         </w:rPr>
         <w:lastRenderedPageBreak/>
         <w:tab/>
+      </w:r>
+      <w:r>
+        <w:rPr>
+          <w:rFonts w:ascii="Times New Roman" w:hAnsi="Times New Roman" w:cs="Times New Roman"/>
+          <w:color w:val="525252" w:themeColor="accent3" w:themeShade="80"/>
+          <w:sz w:val="28"/>
+          <w:szCs w:val="28"/>
+        </w:rPr>
         <w:t>- User profile and searching tool window: is showed after a successful log in. The window shows user’s profile and let the user update their information (education, experience, vacancy) and search for vacancy/seeker profile.</w:t>
       </w:r>
     </w:p>
@@ -2328,19 +2421,73 @@
         <w:jc w:val="both"/>
         <w:rPr>
           <w:rFonts w:ascii="Times New Roman" w:hAnsi="Times New Roman" w:cs="Times New Roman"/>
-          <w:color w:val="525252" w:themeColor="accent3" w:themeShade="80"/>
-          <w:sz w:val="28"/>
-          <w:szCs w:val="28"/>
-        </w:rPr>
-      </w:pPr>
-      <w:r>
-        <w:rPr>
-          <w:rFonts w:ascii="Times New Roman" w:hAnsi="Times New Roman" w:cs="Times New Roman"/>
-          <w:color w:val="525252" w:themeColor="accent3" w:themeShade="80"/>
-          <w:sz w:val="28"/>
-          <w:szCs w:val="28"/>
-        </w:rPr>
-        <w:t>From this window, users can do more interactions with it: update further information and search for vacanvy/ seeker. Looking at the image above, the right part of the window is for a seeker to add their education information (university, major, degree name,…) and experience information (company name, title, duration,…). By clicking on Add button, another window shows up, enabling user to add such information.</w:t>
+          <w:color w:val="525252" w:themeColor="accent3" w:themeTint="FF" w:themeShade="7F"/>
+          <w:sz w:val="28"/>
+          <w:szCs w:val="28"/>
+        </w:rPr>
+      </w:pPr>
+      <w:r>
+        <w:rPr>
+          <w:rFonts w:ascii="Times New Roman" w:hAnsi="Times New Roman" w:cs="Times New Roman"/>
+          <w:color w:val="525252" w:themeColor="accent3" w:themeTint="FF" w:themeShade="7F"/>
+          <w:sz w:val="28"/>
+          <w:szCs w:val="28"/>
+        </w:rPr>
+        <w:t>From this window, users can do more interactions with it: update further information and search for vacan</w:t>
+      </w:r>
+      <w:r>
+        <w:rPr>
+          <w:rFonts w:ascii="Times New Roman" w:hAnsi="Times New Roman" w:cs="Times New Roman"/>
+          <w:color w:val="525252" w:themeColor="accent3" w:themeTint="FF" w:themeShade="7F"/>
+          <w:sz w:val="28"/>
+          <w:szCs w:val="28"/>
+        </w:rPr>
+        <w:t>c</w:t>
+      </w:r>
+      <w:r>
+        <w:rPr>
+          <w:rFonts w:ascii="Times New Roman" w:hAnsi="Times New Roman" w:cs="Times New Roman"/>
+          <w:color w:val="525252" w:themeColor="accent3" w:themeTint="FF" w:themeShade="7F"/>
+          <w:sz w:val="28"/>
+          <w:szCs w:val="28"/>
+        </w:rPr>
+        <w:t>y/ seeker. Looking at the image above, the right part of the window is for a seeker to add their education information (university, major, degree name…) and experience information (company name, title, duration</w:t>
+      </w:r>
+      <w:r>
+        <w:rPr>
+          <w:rFonts w:ascii="Times New Roman" w:hAnsi="Times New Roman" w:cs="Times New Roman"/>
+          <w:color w:val="525252" w:themeColor="accent3" w:themeTint="FF" w:themeShade="7F"/>
+          <w:sz w:val="28"/>
+          <w:szCs w:val="28"/>
+        </w:rPr>
+        <w:t>...</w:t>
+      </w:r>
+      <w:r>
+        <w:rPr>
+          <w:rFonts w:ascii="Times New Roman" w:hAnsi="Times New Roman" w:cs="Times New Roman"/>
+          <w:color w:val="525252" w:themeColor="accent3" w:themeTint="FF" w:themeShade="7F"/>
+          <w:sz w:val="28"/>
+          <w:szCs w:val="28"/>
+        </w:rPr>
+        <w:t xml:space="preserve">). By clicking on Add button, another window shows up, enabling </w:t>
+      </w:r>
+      <w:r>
+        <w:rPr>
+          <w:rFonts w:ascii="Times New Roman" w:hAnsi="Times New Roman" w:cs="Times New Roman"/>
+          <w:color w:val="525252" w:themeColor="accent3" w:themeTint="FF" w:themeShade="7F"/>
+          <w:sz w:val="28"/>
+          <w:szCs w:val="28"/>
+        </w:rPr>
+        <w:t xml:space="preserve">the </w:t>
+      </w:r>
+      <w:r>
+        <w:rPr>
+          <w:rFonts w:ascii="Times New Roman" w:hAnsi="Times New Roman" w:cs="Times New Roman"/>
+          <w:color w:val="525252" w:themeColor="accent3" w:themeTint="FF" w:themeShade="7F"/>
+          <w:sz w:val="28"/>
+          <w:szCs w:val="28"/>
+        </w:rPr>
+        <w:t>user to add such information.</w:t>
       </w:r>
     </w:p>
     <w:p>
@@ -2348,53 +2495,317 @@
         <w:jc w:val="both"/>
         <w:rPr>
           <w:rFonts w:ascii="Times New Roman" w:hAnsi="Times New Roman" w:cs="Times New Roman"/>
-          <w:color w:val="525252" w:themeColor="accent3" w:themeShade="80"/>
-          <w:sz w:val="28"/>
-          <w:szCs w:val="28"/>
-          <w:lang w:val="vi-VN"/>
-        </w:rPr>
-      </w:pPr>
-    </w:p>
-    <w:p>
-      <w:pPr>
-        <w:jc w:val="both"/>
-        <w:rPr>
-          <w:rFonts w:ascii="Times New Roman" w:hAnsi="Times New Roman" w:cs="Times New Roman"/>
-          <w:color w:val="525252" w:themeColor="accent3" w:themeShade="80"/>
-          <w:sz w:val="28"/>
-          <w:szCs w:val="28"/>
-          <w:lang w:val="vi-VN"/>
-        </w:rPr>
-      </w:pPr>
-      <w:r>
-        <w:rPr>
-          <w:rFonts w:ascii="Times New Roman" w:hAnsi="Times New Roman" w:cs="Times New Roman"/>
-          <w:color w:val="525252" w:themeColor="accent3" w:themeShade="80"/>
-          <w:sz w:val="28"/>
-          <w:szCs w:val="28"/>
-          <w:lang w:val="vi-VN"/>
-        </w:rPr>
-        <w:t>From now on, windows for a seeker will be displayed. Recruiter’s windows are pretty the same to th</w:t>
-      </w:r>
-      <w:r>
-        <w:rPr>
-          <w:rFonts w:ascii="Times New Roman" w:hAnsi="Times New Roman" w:cs="Times New Roman"/>
-          <w:color w:val="525252" w:themeColor="accent3" w:themeShade="80"/>
-          <w:sz w:val="28"/>
-          <w:szCs w:val="28"/>
-          <w:lang w:val="vi-VN"/>
-        </w:rPr>
-        <w:t>o</w:t>
-      </w:r>
-      <w:r>
-        <w:rPr>
-          <w:rFonts w:ascii="Times New Roman" w:hAnsi="Times New Roman" w:cs="Times New Roman"/>
-          <w:color w:val="525252" w:themeColor="accent3" w:themeShade="80"/>
-          <w:sz w:val="28"/>
-          <w:szCs w:val="28"/>
-          <w:lang w:val="vi-VN"/>
-        </w:rPr>
-        <w:t>se.</w:t>
+          <w:color w:val="525252" w:themeColor="accent3" w:themeTint="FF" w:themeShade="7F"/>
+          <w:sz w:val="28"/>
+          <w:szCs w:val="28"/>
+          <w:lang w:val="vi-VN"/>
+        </w:rPr>
+      </w:pPr>
+      <w:proofErr w:type="spellStart"/>
+      <w:r>
+        <w:rPr>
+          <w:rFonts w:ascii="Times New Roman" w:hAnsi="Times New Roman" w:cs="Times New Roman"/>
+          <w:color w:val="525252" w:themeColor="accent3" w:themeTint="FF" w:themeShade="7F"/>
+          <w:sz w:val="28"/>
+          <w:szCs w:val="28"/>
+          <w:lang w:val="vi-VN"/>
+        </w:rPr>
+        <w:t>From</w:t>
+      </w:r>
+      <w:proofErr w:type="spellEnd"/>
+      <w:r>
+        <w:rPr>
+          <w:rFonts w:ascii="Times New Roman" w:hAnsi="Times New Roman" w:cs="Times New Roman"/>
+          <w:color w:val="525252" w:themeColor="accent3" w:themeTint="FF" w:themeShade="7F"/>
+          <w:sz w:val="28"/>
+          <w:szCs w:val="28"/>
+          <w:lang w:val="vi-VN"/>
+        </w:rPr>
+        <w:t xml:space="preserve"> </w:t>
+      </w:r>
+      <w:proofErr w:type="spellStart"/>
+      <w:r>
+        <w:rPr>
+          <w:rFonts w:ascii="Times New Roman" w:hAnsi="Times New Roman" w:cs="Times New Roman"/>
+          <w:color w:val="525252" w:themeColor="accent3" w:themeTint="FF" w:themeShade="7F"/>
+          <w:sz w:val="28"/>
+          <w:szCs w:val="28"/>
+          <w:lang w:val="vi-VN"/>
+        </w:rPr>
+        <w:t>now</w:t>
+      </w:r>
+      <w:proofErr w:type="spellEnd"/>
+      <w:r>
+        <w:rPr>
+          <w:rFonts w:ascii="Times New Roman" w:hAnsi="Times New Roman" w:cs="Times New Roman"/>
+          <w:color w:val="525252" w:themeColor="accent3" w:themeTint="FF" w:themeShade="7F"/>
+          <w:sz w:val="28"/>
+          <w:szCs w:val="28"/>
+          <w:lang w:val="vi-VN"/>
+        </w:rPr>
+        <w:t xml:space="preserve"> </w:t>
+      </w:r>
+      <w:proofErr w:type="spellStart"/>
+      <w:r>
+        <w:rPr>
+          <w:rFonts w:ascii="Times New Roman" w:hAnsi="Times New Roman" w:cs="Times New Roman"/>
+          <w:color w:val="525252" w:themeColor="accent3" w:themeTint="FF" w:themeShade="7F"/>
+          <w:sz w:val="28"/>
+          <w:szCs w:val="28"/>
+          <w:lang w:val="vi-VN"/>
+        </w:rPr>
+        <w:t>on</w:t>
+      </w:r>
+      <w:proofErr w:type="spellEnd"/>
+      <w:r>
+        <w:rPr>
+          <w:rFonts w:ascii="Times New Roman" w:hAnsi="Times New Roman" w:cs="Times New Roman"/>
+          <w:color w:val="525252" w:themeColor="accent3" w:themeTint="FF" w:themeShade="7F"/>
+          <w:sz w:val="28"/>
+          <w:szCs w:val="28"/>
+          <w:lang w:val="vi-VN"/>
+        </w:rPr>
+        <w:t xml:space="preserve">, </w:t>
+      </w:r>
+      <w:proofErr w:type="spellStart"/>
+      <w:r>
+        <w:rPr>
+          <w:rFonts w:ascii="Times New Roman" w:hAnsi="Times New Roman" w:cs="Times New Roman"/>
+          <w:color w:val="525252" w:themeColor="accent3" w:themeTint="FF" w:themeShade="7F"/>
+          <w:sz w:val="28"/>
+          <w:szCs w:val="28"/>
+          <w:lang w:val="vi-VN"/>
+        </w:rPr>
+        <w:t>windows</w:t>
+      </w:r>
+      <w:proofErr w:type="spellEnd"/>
+      <w:r>
+        <w:rPr>
+          <w:rFonts w:ascii="Times New Roman" w:hAnsi="Times New Roman" w:cs="Times New Roman"/>
+          <w:color w:val="525252" w:themeColor="accent3" w:themeTint="FF" w:themeShade="7F"/>
+          <w:sz w:val="28"/>
+          <w:szCs w:val="28"/>
+          <w:lang w:val="vi-VN"/>
+        </w:rPr>
+        <w:t xml:space="preserve"> </w:t>
+      </w:r>
+      <w:proofErr w:type="spellStart"/>
+      <w:r>
+        <w:rPr>
+          <w:rFonts w:ascii="Times New Roman" w:hAnsi="Times New Roman" w:cs="Times New Roman"/>
+          <w:color w:val="525252" w:themeColor="accent3" w:themeTint="FF" w:themeShade="7F"/>
+          <w:sz w:val="28"/>
+          <w:szCs w:val="28"/>
+          <w:lang w:val="vi-VN"/>
+        </w:rPr>
+        <w:t>for</w:t>
+      </w:r>
+      <w:proofErr w:type="spellEnd"/>
+      <w:r>
+        <w:rPr>
+          <w:rFonts w:ascii="Times New Roman" w:hAnsi="Times New Roman" w:cs="Times New Roman"/>
+          <w:color w:val="525252" w:themeColor="accent3" w:themeTint="FF" w:themeShade="7F"/>
+          <w:sz w:val="28"/>
+          <w:szCs w:val="28"/>
+          <w:lang w:val="vi-VN"/>
+        </w:rPr>
+        <w:t xml:space="preserve"> a </w:t>
+      </w:r>
+      <w:proofErr w:type="spellStart"/>
+      <w:r>
+        <w:rPr>
+          <w:rFonts w:ascii="Times New Roman" w:hAnsi="Times New Roman" w:cs="Times New Roman"/>
+          <w:color w:val="525252" w:themeColor="accent3" w:themeTint="FF" w:themeShade="7F"/>
+          <w:sz w:val="28"/>
+          <w:szCs w:val="28"/>
+          <w:lang w:val="vi-VN"/>
+        </w:rPr>
+        <w:t>seeker</w:t>
+      </w:r>
+      <w:proofErr w:type="spellEnd"/>
+      <w:r>
+        <w:rPr>
+          <w:rFonts w:ascii="Times New Roman" w:hAnsi="Times New Roman" w:cs="Times New Roman"/>
+          <w:color w:val="525252" w:themeColor="accent3" w:themeTint="FF" w:themeShade="7F"/>
+          <w:sz w:val="28"/>
+          <w:szCs w:val="28"/>
+          <w:lang w:val="vi-VN"/>
+        </w:rPr>
+        <w:t xml:space="preserve"> </w:t>
+      </w:r>
+      <w:proofErr w:type="spellStart"/>
+      <w:r>
+        <w:rPr>
+          <w:rFonts w:ascii="Times New Roman" w:hAnsi="Times New Roman" w:cs="Times New Roman"/>
+          <w:color w:val="525252" w:themeColor="accent3" w:themeTint="FF" w:themeShade="7F"/>
+          <w:sz w:val="28"/>
+          <w:szCs w:val="28"/>
+          <w:lang w:val="vi-VN"/>
+        </w:rPr>
+        <w:t>will</w:t>
+      </w:r>
+      <w:proofErr w:type="spellEnd"/>
+      <w:r>
+        <w:rPr>
+          <w:rFonts w:ascii="Times New Roman" w:hAnsi="Times New Roman" w:cs="Times New Roman"/>
+          <w:color w:val="525252" w:themeColor="accent3" w:themeTint="FF" w:themeShade="7F"/>
+          <w:sz w:val="28"/>
+          <w:szCs w:val="28"/>
+          <w:lang w:val="vi-VN"/>
+        </w:rPr>
+        <w:t xml:space="preserve"> be </w:t>
+      </w:r>
+      <w:proofErr w:type="spellStart"/>
+      <w:r>
+        <w:rPr>
+          <w:rFonts w:ascii="Times New Roman" w:hAnsi="Times New Roman" w:cs="Times New Roman"/>
+          <w:color w:val="525252" w:themeColor="accent3" w:themeTint="FF" w:themeShade="7F"/>
+          <w:sz w:val="28"/>
+          <w:szCs w:val="28"/>
+          <w:lang w:val="vi-VN"/>
+        </w:rPr>
+        <w:t>displayed</w:t>
+      </w:r>
+      <w:proofErr w:type="spellEnd"/>
+      <w:r>
+        <w:rPr>
+          <w:rFonts w:ascii="Times New Roman" w:hAnsi="Times New Roman" w:cs="Times New Roman"/>
+          <w:color w:val="525252" w:themeColor="accent3" w:themeTint="FF" w:themeShade="7F"/>
+          <w:sz w:val="28"/>
+          <w:szCs w:val="28"/>
+          <w:lang w:val="vi-VN"/>
+        </w:rPr>
+        <w:t xml:space="preserve">. </w:t>
+      </w:r>
+      <w:proofErr w:type="spellStart"/>
+      <w:r>
+        <w:rPr>
+          <w:rFonts w:ascii="Times New Roman" w:hAnsi="Times New Roman" w:cs="Times New Roman"/>
+          <w:color w:val="525252" w:themeColor="accent3" w:themeTint="FF" w:themeShade="7F"/>
+          <w:sz w:val="28"/>
+          <w:szCs w:val="28"/>
+          <w:lang w:val="vi-VN"/>
+        </w:rPr>
+        <w:t>Recruiter’s</w:t>
+      </w:r>
+      <w:proofErr w:type="spellEnd"/>
+      <w:r>
+        <w:rPr>
+          <w:rFonts w:ascii="Times New Roman" w:hAnsi="Times New Roman" w:cs="Times New Roman"/>
+          <w:color w:val="525252" w:themeColor="accent3" w:themeTint="FF" w:themeShade="7F"/>
+          <w:sz w:val="28"/>
+          <w:szCs w:val="28"/>
+          <w:lang w:val="vi-VN"/>
+        </w:rPr>
+        <w:t xml:space="preserve"> </w:t>
+      </w:r>
+      <w:proofErr w:type="spellStart"/>
+      <w:r>
+        <w:rPr>
+          <w:rFonts w:ascii="Times New Roman" w:hAnsi="Times New Roman" w:cs="Times New Roman"/>
+          <w:color w:val="525252" w:themeColor="accent3" w:themeTint="FF" w:themeShade="7F"/>
+          <w:sz w:val="28"/>
+          <w:szCs w:val="28"/>
+          <w:lang w:val="vi-VN"/>
+        </w:rPr>
+        <w:t>windows</w:t>
+      </w:r>
+      <w:proofErr w:type="spellEnd"/>
+      <w:r>
+        <w:rPr>
+          <w:rFonts w:ascii="Times New Roman" w:hAnsi="Times New Roman" w:cs="Times New Roman"/>
+          <w:color w:val="525252" w:themeColor="accent3" w:themeTint="FF" w:themeShade="7F"/>
+          <w:sz w:val="28"/>
+          <w:szCs w:val="28"/>
+          <w:lang w:val="vi-VN"/>
+        </w:rPr>
+        <w:t xml:space="preserve"> </w:t>
+      </w:r>
+      <w:proofErr w:type="spellStart"/>
+      <w:r>
+        <w:rPr>
+          <w:rFonts w:ascii="Times New Roman" w:hAnsi="Times New Roman" w:cs="Times New Roman"/>
+          <w:color w:val="525252" w:themeColor="accent3" w:themeTint="FF" w:themeShade="7F"/>
+          <w:sz w:val="28"/>
+          <w:szCs w:val="28"/>
+          <w:lang w:val="vi-VN"/>
+        </w:rPr>
+        <w:t>are</w:t>
+      </w:r>
+      <w:proofErr w:type="spellEnd"/>
+      <w:r>
+        <w:rPr>
+          <w:rFonts w:ascii="Times New Roman" w:hAnsi="Times New Roman" w:cs="Times New Roman"/>
+          <w:color w:val="525252" w:themeColor="accent3" w:themeTint="FF" w:themeShade="7F"/>
+          <w:sz w:val="28"/>
+          <w:szCs w:val="28"/>
+          <w:lang w:val="vi-VN"/>
+        </w:rPr>
+        <w:t xml:space="preserve"> pretty</w:t>
+      </w:r>
+      <w:r>
+        <w:rPr>
+          <w:rFonts w:ascii="Times New Roman" w:hAnsi="Times New Roman" w:cs="Times New Roman"/>
+          <w:color w:val="525252" w:themeColor="accent3" w:themeTint="FF" w:themeShade="7F"/>
+          <w:sz w:val="28"/>
+          <w:szCs w:val="28"/>
+          <w:lang w:val="vi-VN"/>
+        </w:rPr>
+        <w:t xml:space="preserve"> much</w:t>
+      </w:r>
+      <w:r>
+        <w:rPr>
+          <w:rFonts w:ascii="Times New Roman" w:hAnsi="Times New Roman" w:cs="Times New Roman"/>
+          <w:color w:val="525252" w:themeColor="accent3" w:themeTint="FF" w:themeShade="7F"/>
+          <w:sz w:val="28"/>
+          <w:szCs w:val="28"/>
+          <w:lang w:val="vi-VN"/>
+        </w:rPr>
+        <w:t xml:space="preserve"> the </w:t>
+      </w:r>
+      <w:proofErr w:type="spellStart"/>
+      <w:r>
+        <w:rPr>
+          <w:rFonts w:ascii="Times New Roman" w:hAnsi="Times New Roman" w:cs="Times New Roman"/>
+          <w:color w:val="525252" w:themeColor="accent3" w:themeTint="FF" w:themeShade="7F"/>
+          <w:sz w:val="28"/>
+          <w:szCs w:val="28"/>
+          <w:lang w:val="vi-VN"/>
+        </w:rPr>
+        <w:t>same</w:t>
+      </w:r>
+      <w:proofErr w:type="spellEnd"/>
+      <w:r>
+        <w:rPr>
+          <w:rFonts w:ascii="Times New Roman" w:hAnsi="Times New Roman" w:cs="Times New Roman"/>
+          <w:color w:val="525252" w:themeColor="accent3" w:themeTint="FF" w:themeShade="7F"/>
+          <w:sz w:val="28"/>
+          <w:szCs w:val="28"/>
+          <w:lang w:val="vi-VN"/>
+        </w:rPr>
+        <w:t xml:space="preserve"> to </w:t>
+      </w:r>
+      <w:proofErr w:type="spellStart"/>
+      <w:r>
+        <w:rPr>
+          <w:rFonts w:ascii="Times New Roman" w:hAnsi="Times New Roman" w:cs="Times New Roman"/>
+          <w:color w:val="525252" w:themeColor="accent3" w:themeTint="FF" w:themeShade="7F"/>
+          <w:sz w:val="28"/>
+          <w:szCs w:val="28"/>
+          <w:lang w:val="vi-VN"/>
+        </w:rPr>
+        <w:t>those</w:t>
+      </w:r>
+      <w:proofErr w:type="spellEnd"/>
+      <w:r>
+        <w:rPr>
+          <w:rFonts w:ascii="Times New Roman" w:hAnsi="Times New Roman" w:cs="Times New Roman"/>
+          <w:color w:val="525252" w:themeColor="accent3" w:themeTint="FF" w:themeShade="7F"/>
+          <w:sz w:val="28"/>
+          <w:szCs w:val="28"/>
+          <w:lang w:val="vi-VN"/>
+        </w:rPr>
+        <w:t>.</w:t>
       </w:r>
     </w:p>
     <w:p>
@@ -2460,7 +2871,7 @@
         <w:jc w:val="both"/>
         <w:rPr>
           <w:rFonts w:ascii="Times New Roman" w:hAnsi="Times New Roman" w:cs="Times New Roman"/>
-          <w:color w:val="525252" w:themeColor="accent3" w:themeShade="80"/>
+          <w:color w:val="525252" w:themeColor="accent3" w:themeTint="FF" w:themeShade="7F"/>
           <w:sz w:val="28"/>
           <w:szCs w:val="28"/>
         </w:rPr>
@@ -2475,12 +2886,6 @@
         <w:t xml:space="preserve">Figure </w:t>
       </w:r>
       <w:r>
-        <w:rPr>
-          <w:rFonts w:ascii="Times New Roman" w:hAnsi="Times New Roman" w:cs="Times New Roman"/>
-          <w:color w:val="525252" w:themeColor="accent3" w:themeShade="80"/>
-          <w:sz w:val="28"/>
-          <w:szCs w:val="28"/>
-        </w:rPr>
         <w:fldChar w:fldCharType="begin"/>
       </w:r>
       <w:r>
@@ -2512,13 +2917,6 @@
         <w:t>5</w:t>
       </w:r>
       <w:r>
-        <w:rPr>
-          <w:rFonts w:ascii="Times New Roman" w:hAnsi="Times New Roman" w:cs="Times New Roman"/>
-          <w:noProof/>
-          <w:color w:val="525252" w:themeColor="accent3" w:themeShade="80"/>
-          <w:sz w:val="28"/>
-          <w:szCs w:val="28"/>
-        </w:rPr>
         <w:fldChar w:fldCharType="end"/>
       </w:r>
       <w:r>
@@ -2528,8 +2926,228 @@
           <w:sz w:val="28"/>
           <w:szCs w:val="28"/>
         </w:rPr>
-        <w:t xml:space="preserve"> - add education/ experience/vacancy window</w:t>
-      </w:r>
+        <w:t xml:space="preserve"> - add </w:t>
+      </w:r>
+      <w:proofErr w:type="gramStart"/>
+      <w:r>
+        <w:rPr>
+          <w:rFonts w:ascii="Times New Roman" w:hAnsi="Times New Roman" w:cs="Times New Roman"/>
+          <w:color w:val="525252" w:themeColor="accent3" w:themeShade="80"/>
+          <w:sz w:val="28"/>
+          <w:szCs w:val="28"/>
+        </w:rPr>
+        <w:t xml:space="preserve">education/</w:t>
+      </w:r>
+      <w:proofErr w:type="gramEnd"/>
+      <w:r>
+        <w:rPr>
+          <w:rFonts w:ascii="Times New Roman" w:hAnsi="Times New Roman" w:cs="Times New Roman"/>
+          <w:color w:val="525252" w:themeColor="accent3" w:themeShade="80"/>
+          <w:sz w:val="28"/>
+          <w:szCs w:val="28"/>
+        </w:rPr>
+        <w:t xml:space="preserve"> experience</w:t>
+      </w:r>
+      <w:r>
+        <w:rPr>
+          <w:rFonts w:ascii="Times New Roman" w:hAnsi="Times New Roman" w:cs="Times New Roman"/>
+          <w:color w:val="525252" w:themeColor="accent3" w:themeShade="80"/>
+          <w:sz w:val="28"/>
+          <w:szCs w:val="28"/>
+        </w:rPr>
+        <w:t xml:space="preserve"> </w:t>
+      </w:r>
+      <w:r>
+        <w:rPr>
+          <w:rFonts w:ascii="Times New Roman" w:hAnsi="Times New Roman" w:cs="Times New Roman"/>
+          <w:color w:val="525252" w:themeColor="accent3" w:themeShade="80"/>
+          <w:sz w:val="28"/>
+          <w:szCs w:val="28"/>
+        </w:rPr>
+        <w:t xml:space="preserve">window</w:t>
+      </w:r>
+    </w:p>
+    <w:p>
+      <w:pPr>
+        <w:pStyle w:val="Normal"/>
+      </w:pPr>
+      <w:r>
+        <w:drawing>
+          <wp:inline wp14:editId="0EC123B4" wp14:anchorId="5BF6F9A9">
+            <wp:extent cx="5943600" cy="3943350"/>
+            <wp:effectExtent l="0" t="0" r="0" b="0"/>
+            <wp:docPr id="1665091213" name="" title=""/>
+            <wp:cNvGraphicFramePr>
+              <a:graphicFrameLocks noChangeAspect="1"/>
+            </wp:cNvGraphicFramePr>
+            <a:graphic>
+              <a:graphicData uri="http://schemas.openxmlformats.org/drawingml/2006/picture">
+                <pic:pic>
+                  <pic:nvPicPr>
+                    <pic:cNvPr id="0" name=""/>
+                    <pic:cNvPicPr/>
+                  </pic:nvPicPr>
+                  <pic:blipFill>
+                    <a:blip r:embed="Rafc70918a7cb48c3">
+                      <a:extLst>
+                        <a:ext xmlns:a="http://schemas.openxmlformats.org/drawingml/2006/main" uri="{28A0092B-C50C-407E-A947-70E740481C1C}">
+                          <a14:useLocalDpi val="0"/>
+                        </a:ext>
+                      </a:extLst>
+                    </a:blip>
+                    <a:stretch>
+                      <a:fillRect/>
+                    </a:stretch>
+                  </pic:blipFill>
+                  <pic:spPr>
+                    <a:xfrm>
+                      <a:off x="0" y="0"/>
+                      <a:ext cx="5943600" cy="3943350"/>
+                    </a:xfrm>
+                    <a:prstGeom prst="rect">
+                      <a:avLst/>
+                    </a:prstGeom>
+                  </pic:spPr>
+                </pic:pic>
+              </a:graphicData>
+            </a:graphic>
+          </wp:inline>
+        </w:drawing>
+      </w:r>
+    </w:p>
+    <w:p>
+      <w:pPr>
+        <w:pStyle w:val="Normal"/>
+        <w:rPr>
+          <w:rFonts w:ascii="Calibri" w:hAnsi="Calibri" w:eastAsia="Calibri" w:cs="Calibri"/>
+          <w:noProof w:val="0"/>
+          <w:sz w:val="22"/>
+          <w:szCs w:val="22"/>
+          <w:lang w:val="en-US"/>
+        </w:rPr>
+      </w:pPr>
+      <w:r>
+        <w:rPr/>
+        <w:t>The recruiter’s profile also shows basic details. On the right-hand side, first table view is for job applications which other seekers sent, second table view shows vacancies that the recruiter created.</w:t>
+      </w:r>
+    </w:p>
+    <w:p>
+      <w:pPr>
+        <w:pStyle w:val="Normal"/>
+      </w:pPr>
+      <w:r>
+        <w:rPr/>
+        <w:t>The button Add let recruiter create new vacancies.</w:t>
+      </w:r>
+    </w:p>
+    <w:p>
+      <w:pPr>
+        <w:pStyle w:val="Normal"/>
+      </w:pPr>
+      <w:r>
+        <w:drawing>
+          <wp:inline wp14:editId="6A04AA49" wp14:anchorId="02677C4C">
+            <wp:extent cx="5943600" cy="3905250"/>
+            <wp:effectExtent l="0" t="0" r="0" b="0"/>
+            <wp:docPr id="351441310" name="" title=""/>
+            <wp:cNvGraphicFramePr>
+              <a:graphicFrameLocks noChangeAspect="1"/>
+            </wp:cNvGraphicFramePr>
+            <a:graphic>
+              <a:graphicData uri="http://schemas.openxmlformats.org/drawingml/2006/picture">
+                <pic:pic>
+                  <pic:nvPicPr>
+                    <pic:cNvPr id="0" name=""/>
+                    <pic:cNvPicPr/>
+                  </pic:nvPicPr>
+                  <pic:blipFill>
+                    <a:blip r:embed="Re7b83a3d9a4f47e9">
+                      <a:extLst>
+                        <a:ext xmlns:a="http://schemas.openxmlformats.org/drawingml/2006/main" uri="{28A0092B-C50C-407E-A947-70E740481C1C}">
+                          <a14:useLocalDpi val="0"/>
+                        </a:ext>
+                      </a:extLst>
+                    </a:blip>
+                    <a:stretch>
+                      <a:fillRect/>
+                    </a:stretch>
+                  </pic:blipFill>
+                  <pic:spPr>
+                    <a:xfrm>
+                      <a:off x="0" y="0"/>
+                      <a:ext cx="5943600" cy="3905250"/>
+                    </a:xfrm>
+                    <a:prstGeom prst="rect">
+                      <a:avLst/>
+                    </a:prstGeom>
+                  </pic:spPr>
+                </pic:pic>
+              </a:graphicData>
+            </a:graphic>
+          </wp:inline>
+        </w:drawing>
+      </w:r>
+      <w:r>
+        <w:rPr/>
+        <w:t>The recruiter can fill in all the information about the new vacancy. On the right, this is supposed for vacancy’s location. This cannot be used currently. Recruiter has to create the vacancy first then go back to profile, double click the newly-created vacancy.</w:t>
+      </w:r>
+    </w:p>
+    <w:p>
+      <w:pPr>
+        <w:pStyle w:val="Normal"/>
+      </w:pPr>
+      <w:r>
+        <w:drawing>
+          <wp:inline wp14:editId="6BE77199" wp14:anchorId="6D2DC7F0">
+            <wp:extent cx="5943600" cy="6172200"/>
+            <wp:effectExtent l="0" t="0" r="0" b="0"/>
+            <wp:docPr id="1856906942" name="" title=""/>
+            <wp:cNvGraphicFramePr>
+              <a:graphicFrameLocks noChangeAspect="1"/>
+            </wp:cNvGraphicFramePr>
+            <a:graphic>
+              <a:graphicData uri="http://schemas.openxmlformats.org/drawingml/2006/picture">
+                <pic:pic>
+                  <pic:nvPicPr>
+                    <pic:cNvPr id="0" name=""/>
+                    <pic:cNvPicPr/>
+                  </pic:nvPicPr>
+                  <pic:blipFill>
+                    <a:blip r:embed="R12013f078e924771">
+                      <a:extLst>
+                        <a:ext xmlns:a="http://schemas.openxmlformats.org/drawingml/2006/main" uri="{28A0092B-C50C-407E-A947-70E740481C1C}">
+                          <a14:useLocalDpi val="0"/>
+                        </a:ext>
+                      </a:extLst>
+                    </a:blip>
+                    <a:stretch>
+                      <a:fillRect/>
+                    </a:stretch>
+                  </pic:blipFill>
+                  <pic:spPr>
+                    <a:xfrm>
+                      <a:off x="0" y="0"/>
+                      <a:ext cx="5943600" cy="6172200"/>
+                    </a:xfrm>
+                    <a:prstGeom prst="rect">
+                      <a:avLst/>
+                    </a:prstGeom>
+                  </pic:spPr>
+                </pic:pic>
+              </a:graphicData>
+            </a:graphic>
+          </wp:inline>
+        </w:drawing>
+      </w:r>
+      <w:r>
+        <w:rPr/>
+        <w:t>This shows details of the vacancy and a Add button with which recruiter can add an address for the vacancy.</w:t>
+      </w:r>
+    </w:p>
+    <w:p>
+      <w:pPr>
+        <w:pStyle w:val="Normal"/>
+      </w:pPr>
     </w:p>
     <w:p>
       <w:pPr>
@@ -2539,7 +3157,7 @@
         <w:jc w:val="both"/>
         <w:rPr>
           <w:rFonts w:ascii="Times New Roman" w:hAnsi="Times New Roman" w:cs="Times New Roman"/>
-          <w:color w:val="525252" w:themeColor="accent3" w:themeShade="80"/>
+          <w:color w:val="525252" w:themeColor="accent3" w:themeTint="FF" w:themeShade="7F"/>
           <w:sz w:val="28"/>
           <w:szCs w:val="28"/>
         </w:rPr>
@@ -2623,7 +3241,25 @@
           <w:sz w:val="28"/>
           <w:szCs w:val="28"/>
         </w:rPr>
-        <w:t xml:space="preserve">Moreover, user can search for vacancy offerings by clicking on Search button, </w:t>
+        <w:t xml:space="preserve">Moreover, user can search for vacancy offerings</w:t>
+      </w:r>
+      <w:r>
+        <w:rPr>
+          <w:rFonts w:ascii="Times New Roman" w:hAnsi="Times New Roman" w:cs="Times New Roman"/>
+          <w:color w:val="525252" w:themeColor="accent3" w:themeShade="80"/>
+          <w:sz w:val="28"/>
+          <w:szCs w:val="28"/>
+        </w:rPr>
+        <w:t xml:space="preserve"> </w:t>
+      </w:r>
+      <w:r>
+        <w:rPr>
+          <w:rFonts w:ascii="Times New Roman" w:hAnsi="Times New Roman" w:cs="Times New Roman"/>
+          <w:color w:val="525252" w:themeColor="accent3" w:themeShade="80"/>
+          <w:sz w:val="28"/>
+          <w:szCs w:val="28"/>
+        </w:rPr>
+        <w:t xml:space="preserve">by clicking on Search button, </w:t>
       </w:r>
       <w:r>
         <w:rPr>
@@ -2668,7 +3304,7 @@
           <w:szCs w:val="28"/>
         </w:rPr>
         <w:pict w14:anchorId="77FB0216">
-          <v:shape id="Text Box 23" o:spid="_x0000_s1030" type="#_x0000_t202" style="position:absolute;left:0;text-align:left;margin-left:60.2pt;margin-top:252.3pt;width:368.55pt;height:23.45pt;z-index:251669504;visibility:visible;mso-wrap-style:square;mso-wrap-distance-left:9pt;mso-wrap-distance-top:0;mso-wrap-distance-right:9pt;mso-wrap-distance-bottom:0;mso-position-horizontal-relative:text;mso-position-vertical-relative:text;v-text-anchor:top" wrapcoords="-44 0 -44 20903 21600 20903 21600 0 -44 0" o:gfxdata="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" stroked="f">
+          <v:shape id="Text Box 23" style="position:absolute;left:0;text-align:left;margin-left:60.2pt;margin-top:252.3pt;width:368.55pt;height:23.45pt;z-index:251669504;visibility:visible;mso-wrap-style:square;mso-wrap-distance-left:9pt;mso-wrap-distance-top:0;mso-wrap-distance-right:9pt;mso-wrap-distance-bottom:0;mso-position-horizontal-relative:text;mso-position-vertical-relative:text;v-text-anchor:top" wrapcoords="-44 0 -44 20903 21600 20903 21600 0 -44 0" o:spid="_x0000_s1030" stroked="f" type="#_x0000_t202" o:gfxdata="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">
             <v:textbox style="mso-next-textbox:#Text Box 23;mso-fit-shape-to-text:t" inset="0,0,0,0">
               <w:txbxContent>
                 <w:p>
@@ -2861,24 +3497,439 @@
     </w:p>
     <w:p>
       <w:pPr>
+        <w:pStyle w:val="Normal"/>
         <w:tabs>
           <w:tab w:val="right" w:pos="8640"/>
         </w:tabs>
         <w:jc w:val="both"/>
         <w:rPr>
-          <w:rFonts w:ascii="Times New Roman" w:eastAsia="Constantia" w:hAnsi="Times New Roman" w:cs="Times New Roman"/>
-          <w:color w:val="595959"/>
-        </w:rPr>
-      </w:pPr>
-      <w:r>
-        <w:rPr>
-          <w:rFonts w:ascii="Times New Roman" w:hAnsi="Times New Roman" w:cs="Times New Roman"/>
-          <w:color w:val="525252" w:themeColor="accent3" w:themeShade="80"/>
-          <w:sz w:val="28"/>
-          <w:szCs w:val="28"/>
-          <w:lang w:val="vi-VN"/>
-        </w:rPr>
-        <w:t>If the seeker finds the job appropriate and wants to apply for it, he or she will just click on Apply button to apply.</w:t>
+          <w:rFonts w:ascii="Times New Roman" w:hAnsi="Times New Roman" w:eastAsia="Constantia" w:cs="Times New Roman"/>
+          <w:color w:val="595959" w:themeColor="text1" w:themeTint="A6" w:themeShade="FF"/>
+        </w:rPr>
+      </w:pPr>
+      <w:proofErr w:type="spellStart"/>
+      <w:r>
+        <w:rPr>
+          <w:rFonts w:ascii="Times New Roman" w:hAnsi="Times New Roman" w:cs="Times New Roman"/>
+          <w:color w:val="525252" w:themeColor="accent3" w:themeTint="FF" w:themeShade="7F"/>
+          <w:sz w:val="28"/>
+          <w:szCs w:val="28"/>
+          <w:lang w:val="vi-VN"/>
+        </w:rPr>
+        <w:t>If</w:t>
+      </w:r>
+      <w:proofErr w:type="spellEnd"/>
+      <w:r>
+        <w:rPr>
+          <w:rFonts w:ascii="Times New Roman" w:hAnsi="Times New Roman" w:cs="Times New Roman"/>
+          <w:color w:val="525252" w:themeColor="accent3" w:themeTint="FF" w:themeShade="7F"/>
+          <w:sz w:val="28"/>
+          <w:szCs w:val="28"/>
+          <w:lang w:val="vi-VN"/>
+        </w:rPr>
+        <w:t xml:space="preserve"> the </w:t>
+      </w:r>
+      <w:proofErr w:type="spellStart"/>
+      <w:r>
+        <w:rPr>
+          <w:rFonts w:ascii="Times New Roman" w:hAnsi="Times New Roman" w:cs="Times New Roman"/>
+          <w:color w:val="525252" w:themeColor="accent3" w:themeTint="FF" w:themeShade="7F"/>
+          <w:sz w:val="28"/>
+          <w:szCs w:val="28"/>
+          <w:lang w:val="vi-VN"/>
+        </w:rPr>
+        <w:t>seeker</w:t>
+      </w:r>
+      <w:proofErr w:type="spellEnd"/>
+      <w:r>
+        <w:rPr>
+          <w:rFonts w:ascii="Times New Roman" w:hAnsi="Times New Roman" w:cs="Times New Roman"/>
+          <w:color w:val="525252" w:themeColor="accent3" w:themeTint="FF" w:themeShade="7F"/>
+          <w:sz w:val="28"/>
+          <w:szCs w:val="28"/>
+          <w:lang w:val="vi-VN"/>
+        </w:rPr>
+        <w:t xml:space="preserve"> </w:t>
+      </w:r>
+      <w:proofErr w:type="spellStart"/>
+      <w:r>
+        <w:rPr>
+          <w:rFonts w:ascii="Times New Roman" w:hAnsi="Times New Roman" w:cs="Times New Roman"/>
+          <w:color w:val="525252" w:themeColor="accent3" w:themeTint="FF" w:themeShade="7F"/>
+          <w:sz w:val="28"/>
+          <w:szCs w:val="28"/>
+          <w:lang w:val="vi-VN"/>
+        </w:rPr>
+        <w:t>finds</w:t>
+      </w:r>
+      <w:proofErr w:type="spellEnd"/>
+      <w:r>
+        <w:rPr>
+          <w:rFonts w:ascii="Times New Roman" w:hAnsi="Times New Roman" w:cs="Times New Roman"/>
+          <w:color w:val="525252" w:themeColor="accent3" w:themeTint="FF" w:themeShade="7F"/>
+          <w:sz w:val="28"/>
+          <w:szCs w:val="28"/>
+          <w:lang w:val="vi-VN"/>
+        </w:rPr>
+        <w:t xml:space="preserve"> the</w:t>
+      </w:r>
+      <w:r>
+        <w:rPr>
+          <w:rFonts w:ascii="Times New Roman" w:hAnsi="Times New Roman" w:cs="Times New Roman"/>
+          <w:color w:val="525252" w:themeColor="accent3" w:themeTint="FF" w:themeShade="7F"/>
+          <w:sz w:val="28"/>
+          <w:szCs w:val="28"/>
+          <w:lang w:val="vi-VN"/>
+        </w:rPr>
+        <w:t xml:space="preserve"> </w:t>
+      </w:r>
+      <w:r>
+        <w:rPr>
+          <w:rFonts w:ascii="Times New Roman" w:hAnsi="Times New Roman" w:cs="Times New Roman"/>
+          <w:color w:val="525252" w:themeColor="accent3" w:themeTint="FF" w:themeShade="7F"/>
+          <w:sz w:val="28"/>
+          <w:szCs w:val="28"/>
+          <w:lang w:val="vi-VN"/>
+        </w:rPr>
+        <w:t xml:space="preserve">appropriate </w:t>
+      </w:r>
+      <w:r>
+        <w:rPr>
+          <w:rFonts w:ascii="Times New Roman" w:hAnsi="Times New Roman" w:cs="Times New Roman"/>
+          <w:color w:val="525252" w:themeColor="accent3" w:themeTint="FF" w:themeShade="7F"/>
+          <w:sz w:val="28"/>
+          <w:szCs w:val="28"/>
+          <w:lang w:val="vi-VN"/>
+        </w:rPr>
+        <w:t>job</w:t>
+      </w:r>
+      <w:r>
+        <w:rPr>
+          <w:rFonts w:ascii="Times New Roman" w:hAnsi="Times New Roman" w:cs="Times New Roman"/>
+          <w:color w:val="525252" w:themeColor="accent3" w:themeTint="FF" w:themeShade="7F"/>
+          <w:sz w:val="28"/>
+          <w:szCs w:val="28"/>
+          <w:lang w:val="vi-VN"/>
+        </w:rPr>
+        <w:t xml:space="preserve"> </w:t>
+      </w:r>
+      <w:r>
+        <w:rPr>
+          <w:rFonts w:ascii="Times New Roman" w:hAnsi="Times New Roman" w:cs="Times New Roman"/>
+          <w:color w:val="525252" w:themeColor="accent3" w:themeTint="FF" w:themeShade="7F"/>
+          <w:sz w:val="28"/>
+          <w:szCs w:val="28"/>
+          <w:lang w:val="vi-VN"/>
+        </w:rPr>
+        <w:t xml:space="preserve"> </w:t>
+      </w:r>
+      <w:proofErr w:type="spellStart"/>
+      <w:r>
+        <w:rPr>
+          <w:rFonts w:ascii="Times New Roman" w:hAnsi="Times New Roman" w:cs="Times New Roman"/>
+          <w:color w:val="525252" w:themeColor="accent3" w:themeTint="FF" w:themeShade="7F"/>
+          <w:sz w:val="28"/>
+          <w:szCs w:val="28"/>
+          <w:lang w:val="vi-VN"/>
+        </w:rPr>
+        <w:t>and</w:t>
+      </w:r>
+      <w:proofErr w:type="spellEnd"/>
+      <w:r>
+        <w:rPr>
+          <w:rFonts w:ascii="Times New Roman" w:hAnsi="Times New Roman" w:cs="Times New Roman"/>
+          <w:color w:val="525252" w:themeColor="accent3" w:themeTint="FF" w:themeShade="7F"/>
+          <w:sz w:val="28"/>
+          <w:szCs w:val="28"/>
+          <w:lang w:val="vi-VN"/>
+        </w:rPr>
+        <w:t xml:space="preserve"> </w:t>
+      </w:r>
+      <w:proofErr w:type="spellStart"/>
+      <w:r>
+        <w:rPr>
+          <w:rFonts w:ascii="Times New Roman" w:hAnsi="Times New Roman" w:cs="Times New Roman"/>
+          <w:color w:val="525252" w:themeColor="accent3" w:themeTint="FF" w:themeShade="7F"/>
+          <w:sz w:val="28"/>
+          <w:szCs w:val="28"/>
+          <w:lang w:val="vi-VN"/>
+        </w:rPr>
+        <w:t>wants</w:t>
+      </w:r>
+      <w:proofErr w:type="spellEnd"/>
+      <w:r>
+        <w:rPr>
+          <w:rFonts w:ascii="Times New Roman" w:hAnsi="Times New Roman" w:cs="Times New Roman"/>
+          <w:color w:val="525252" w:themeColor="accent3" w:themeTint="FF" w:themeShade="7F"/>
+          <w:sz w:val="28"/>
+          <w:szCs w:val="28"/>
+          <w:lang w:val="vi-VN"/>
+        </w:rPr>
+        <w:t xml:space="preserve"> to </w:t>
+      </w:r>
+      <w:proofErr w:type="spellStart"/>
+      <w:r>
+        <w:rPr>
+          <w:rFonts w:ascii="Times New Roman" w:hAnsi="Times New Roman" w:cs="Times New Roman"/>
+          <w:color w:val="525252" w:themeColor="accent3" w:themeTint="FF" w:themeShade="7F"/>
+          <w:sz w:val="28"/>
+          <w:szCs w:val="28"/>
+          <w:lang w:val="vi-VN"/>
+        </w:rPr>
+        <w:t>apply</w:t>
+      </w:r>
+      <w:proofErr w:type="spellEnd"/>
+      <w:r>
+        <w:rPr>
+          <w:rFonts w:ascii="Times New Roman" w:hAnsi="Times New Roman" w:cs="Times New Roman"/>
+          <w:color w:val="525252" w:themeColor="accent3" w:themeTint="FF" w:themeShade="7F"/>
+          <w:sz w:val="28"/>
+          <w:szCs w:val="28"/>
+          <w:lang w:val="vi-VN"/>
+        </w:rPr>
+        <w:t xml:space="preserve"> </w:t>
+      </w:r>
+      <w:proofErr w:type="spellStart"/>
+      <w:r>
+        <w:rPr>
+          <w:rFonts w:ascii="Times New Roman" w:hAnsi="Times New Roman" w:cs="Times New Roman"/>
+          <w:color w:val="525252" w:themeColor="accent3" w:themeTint="FF" w:themeShade="7F"/>
+          <w:sz w:val="28"/>
+          <w:szCs w:val="28"/>
+          <w:lang w:val="vi-VN"/>
+        </w:rPr>
+        <w:t>for</w:t>
+      </w:r>
+      <w:proofErr w:type="spellEnd"/>
+      <w:r>
+        <w:rPr>
+          <w:rFonts w:ascii="Times New Roman" w:hAnsi="Times New Roman" w:cs="Times New Roman"/>
+          <w:color w:val="525252" w:themeColor="accent3" w:themeTint="FF" w:themeShade="7F"/>
+          <w:sz w:val="28"/>
+          <w:szCs w:val="28"/>
+          <w:lang w:val="vi-VN"/>
+        </w:rPr>
+        <w:t xml:space="preserve"> </w:t>
+      </w:r>
+      <w:proofErr w:type="spellStart"/>
+      <w:r>
+        <w:rPr>
+          <w:rFonts w:ascii="Times New Roman" w:hAnsi="Times New Roman" w:cs="Times New Roman"/>
+          <w:color w:val="525252" w:themeColor="accent3" w:themeTint="FF" w:themeShade="7F"/>
+          <w:sz w:val="28"/>
+          <w:szCs w:val="28"/>
+          <w:lang w:val="vi-VN"/>
+        </w:rPr>
+        <w:t>it</w:t>
+      </w:r>
+      <w:proofErr w:type="spellEnd"/>
+      <w:r>
+        <w:rPr>
+          <w:rFonts w:ascii="Times New Roman" w:hAnsi="Times New Roman" w:cs="Times New Roman"/>
+          <w:color w:val="525252" w:themeColor="accent3" w:themeTint="FF" w:themeShade="7F"/>
+          <w:sz w:val="28"/>
+          <w:szCs w:val="28"/>
+          <w:lang w:val="vi-VN"/>
+        </w:rPr>
+        <w:t xml:space="preserve">, he </w:t>
+      </w:r>
+      <w:proofErr w:type="spellStart"/>
+      <w:r>
+        <w:rPr>
+          <w:rFonts w:ascii="Times New Roman" w:hAnsi="Times New Roman" w:cs="Times New Roman"/>
+          <w:color w:val="525252" w:themeColor="accent3" w:themeTint="FF" w:themeShade="7F"/>
+          <w:sz w:val="28"/>
+          <w:szCs w:val="28"/>
+          <w:lang w:val="vi-VN"/>
+        </w:rPr>
+        <w:t>or</w:t>
+      </w:r>
+      <w:proofErr w:type="spellEnd"/>
+      <w:r>
+        <w:rPr>
+          <w:rFonts w:ascii="Times New Roman" w:hAnsi="Times New Roman" w:cs="Times New Roman"/>
+          <w:color w:val="525252" w:themeColor="accent3" w:themeTint="FF" w:themeShade="7F"/>
+          <w:sz w:val="28"/>
+          <w:szCs w:val="28"/>
+          <w:lang w:val="vi-VN"/>
+        </w:rPr>
+        <w:t xml:space="preserve"> </w:t>
+      </w:r>
+      <w:proofErr w:type="spellStart"/>
+      <w:r>
+        <w:rPr>
+          <w:rFonts w:ascii="Times New Roman" w:hAnsi="Times New Roman" w:cs="Times New Roman"/>
+          <w:color w:val="525252" w:themeColor="accent3" w:themeTint="FF" w:themeShade="7F"/>
+          <w:sz w:val="28"/>
+          <w:szCs w:val="28"/>
+          <w:lang w:val="vi-VN"/>
+        </w:rPr>
+        <w:t>she</w:t>
+      </w:r>
+      <w:proofErr w:type="spellEnd"/>
+      <w:r>
+        <w:rPr>
+          <w:rFonts w:ascii="Times New Roman" w:hAnsi="Times New Roman" w:cs="Times New Roman"/>
+          <w:color w:val="525252" w:themeColor="accent3" w:themeTint="FF" w:themeShade="7F"/>
+          <w:sz w:val="28"/>
+          <w:szCs w:val="28"/>
+          <w:lang w:val="vi-VN"/>
+        </w:rPr>
+        <w:t xml:space="preserve"> </w:t>
+      </w:r>
+      <w:proofErr w:type="spellStart"/>
+      <w:r>
+        <w:rPr>
+          <w:rFonts w:ascii="Times New Roman" w:hAnsi="Times New Roman" w:cs="Times New Roman"/>
+          <w:color w:val="525252" w:themeColor="accent3" w:themeTint="FF" w:themeShade="7F"/>
+          <w:sz w:val="28"/>
+          <w:szCs w:val="28"/>
+          <w:lang w:val="vi-VN"/>
+        </w:rPr>
+        <w:t>will</w:t>
+      </w:r>
+      <w:proofErr w:type="spellEnd"/>
+      <w:r>
+        <w:rPr>
+          <w:rFonts w:ascii="Times New Roman" w:hAnsi="Times New Roman" w:cs="Times New Roman"/>
+          <w:color w:val="525252" w:themeColor="accent3" w:themeTint="FF" w:themeShade="7F"/>
+          <w:sz w:val="28"/>
+          <w:szCs w:val="28"/>
+          <w:lang w:val="vi-VN"/>
+        </w:rPr>
+        <w:t xml:space="preserve"> </w:t>
+      </w:r>
+      <w:proofErr w:type="spellStart"/>
+      <w:r>
+        <w:rPr>
+          <w:rFonts w:ascii="Times New Roman" w:hAnsi="Times New Roman" w:cs="Times New Roman"/>
+          <w:color w:val="525252" w:themeColor="accent3" w:themeTint="FF" w:themeShade="7F"/>
+          <w:sz w:val="28"/>
+          <w:szCs w:val="28"/>
+          <w:lang w:val="vi-VN"/>
+        </w:rPr>
+        <w:t>just</w:t>
+      </w:r>
+      <w:proofErr w:type="spellEnd"/>
+      <w:r>
+        <w:rPr>
+          <w:rFonts w:ascii="Times New Roman" w:hAnsi="Times New Roman" w:cs="Times New Roman"/>
+          <w:color w:val="525252" w:themeColor="accent3" w:themeTint="FF" w:themeShade="7F"/>
+          <w:sz w:val="28"/>
+          <w:szCs w:val="28"/>
+          <w:lang w:val="vi-VN"/>
+        </w:rPr>
+        <w:t xml:space="preserve"> </w:t>
+      </w:r>
+      <w:proofErr w:type="spellStart"/>
+      <w:r>
+        <w:rPr>
+          <w:rFonts w:ascii="Times New Roman" w:hAnsi="Times New Roman" w:cs="Times New Roman"/>
+          <w:color w:val="525252" w:themeColor="accent3" w:themeTint="FF" w:themeShade="7F"/>
+          <w:sz w:val="28"/>
+          <w:szCs w:val="28"/>
+          <w:lang w:val="vi-VN"/>
+        </w:rPr>
+        <w:t>click</w:t>
+      </w:r>
+      <w:proofErr w:type="spellEnd"/>
+      <w:r>
+        <w:rPr>
+          <w:rFonts w:ascii="Times New Roman" w:hAnsi="Times New Roman" w:cs="Times New Roman"/>
+          <w:color w:val="525252" w:themeColor="accent3" w:themeTint="FF" w:themeShade="7F"/>
+          <w:sz w:val="28"/>
+          <w:szCs w:val="28"/>
+          <w:lang w:val="vi-VN"/>
+        </w:rPr>
+        <w:t xml:space="preserve"> </w:t>
+      </w:r>
+      <w:proofErr w:type="spellStart"/>
+      <w:r>
+        <w:rPr>
+          <w:rFonts w:ascii="Times New Roman" w:hAnsi="Times New Roman" w:cs="Times New Roman"/>
+          <w:color w:val="525252" w:themeColor="accent3" w:themeTint="FF" w:themeShade="7F"/>
+          <w:sz w:val="28"/>
+          <w:szCs w:val="28"/>
+          <w:lang w:val="vi-VN"/>
+        </w:rPr>
+        <w:t>on</w:t>
+      </w:r>
+      <w:proofErr w:type="spellEnd"/>
+      <w:r>
+        <w:rPr>
+          <w:rFonts w:ascii="Times New Roman" w:hAnsi="Times New Roman" w:cs="Times New Roman"/>
+          <w:color w:val="525252" w:themeColor="accent3" w:themeTint="FF" w:themeShade="7F"/>
+          <w:sz w:val="28"/>
+          <w:szCs w:val="28"/>
+          <w:lang w:val="vi-VN"/>
+        </w:rPr>
+        <w:t xml:space="preserve"> </w:t>
+      </w:r>
+      <w:proofErr w:type="spellStart"/>
+      <w:r>
+        <w:rPr>
+          <w:rFonts w:ascii="Times New Roman" w:hAnsi="Times New Roman" w:cs="Times New Roman"/>
+          <w:color w:val="525252" w:themeColor="accent3" w:themeTint="FF" w:themeShade="7F"/>
+          <w:sz w:val="28"/>
+          <w:szCs w:val="28"/>
+          <w:lang w:val="vi-VN"/>
+        </w:rPr>
+        <w:t>Apply</w:t>
+      </w:r>
+      <w:proofErr w:type="spellEnd"/>
+      <w:r>
+        <w:rPr>
+          <w:rFonts w:ascii="Times New Roman" w:hAnsi="Times New Roman" w:cs="Times New Roman"/>
+          <w:color w:val="525252" w:themeColor="accent3" w:themeTint="FF" w:themeShade="7F"/>
+          <w:sz w:val="28"/>
+          <w:szCs w:val="28"/>
+          <w:lang w:val="vi-VN"/>
+        </w:rPr>
+        <w:t xml:space="preserve"> </w:t>
+      </w:r>
+      <w:proofErr w:type="spellStart"/>
+      <w:r>
+        <w:rPr>
+          <w:rFonts w:ascii="Times New Roman" w:hAnsi="Times New Roman" w:cs="Times New Roman"/>
+          <w:color w:val="525252" w:themeColor="accent3" w:themeTint="FF" w:themeShade="7F"/>
+          <w:sz w:val="28"/>
+          <w:szCs w:val="28"/>
+          <w:lang w:val="vi-VN"/>
+        </w:rPr>
+        <w:t>button</w:t>
+      </w:r>
+      <w:proofErr w:type="spellEnd"/>
+      <w:r>
+        <w:rPr>
+          <w:rFonts w:ascii="Times New Roman" w:hAnsi="Times New Roman" w:cs="Times New Roman"/>
+          <w:color w:val="525252" w:themeColor="accent3" w:themeTint="FF" w:themeShade="7F"/>
+          <w:sz w:val="28"/>
+          <w:szCs w:val="28"/>
+          <w:lang w:val="vi-VN"/>
+        </w:rPr>
+        <w:t xml:space="preserve"> to </w:t>
+      </w:r>
+      <w:proofErr w:type="spellStart"/>
+      <w:r>
+        <w:rPr>
+          <w:rFonts w:ascii="Times New Roman" w:hAnsi="Times New Roman" w:cs="Times New Roman"/>
+          <w:color w:val="525252" w:themeColor="accent3" w:themeTint="FF" w:themeShade="7F"/>
+          <w:sz w:val="28"/>
+          <w:szCs w:val="28"/>
+          <w:lang w:val="vi-VN"/>
+        </w:rPr>
+        <w:t>apply</w:t>
+      </w:r>
+      <w:proofErr w:type="spellEnd"/>
+      <w:r>
+        <w:rPr>
+          <w:rFonts w:ascii="Times New Roman" w:hAnsi="Times New Roman" w:cs="Times New Roman"/>
+          <w:color w:val="525252" w:themeColor="accent3" w:themeTint="FF" w:themeShade="7F"/>
+          <w:sz w:val="28"/>
+          <w:szCs w:val="28"/>
+          <w:lang w:val="vi-VN"/>
+        </w:rPr>
+        <w:t>.</w:t>
       </w:r>
     </w:p>
     <w:p>
@@ -2888,14 +3939,14 @@
         <w:spacing w:before="600" w:after="60" w:line="264" w:lineRule="auto"/>
         <w:jc w:val="both"/>
         <w:rPr>
-          <w:rFonts w:ascii="Times New Roman" w:eastAsia="Constantia" w:hAnsi="Times New Roman" w:cs="Times New Roman"/>
+          <w:rFonts w:ascii="Times New Roman" w:hAnsi="Times New Roman" w:eastAsia="Constantia" w:cs="Times New Roman"/>
           <w:color w:val="00788A"/>
           <w:sz w:val="36"/>
         </w:rPr>
       </w:pPr>
       <w:r>
         <w:rPr>
-          <w:rFonts w:ascii="Times New Roman" w:eastAsia="Constantia" w:hAnsi="Times New Roman" w:cs="Times New Roman"/>
+          <w:rFonts w:ascii="Times New Roman" w:hAnsi="Times New Roman" w:eastAsia="Constantia" w:cs="Times New Roman"/>
           <w:color w:val="00788A"/>
           <w:sz w:val="36"/>
         </w:rPr>
@@ -2909,9 +3960,10 @@
         <w:spacing w:before="600" w:after="60" w:line="264" w:lineRule="auto"/>
         <w:jc w:val="both"/>
         <w:rPr>
-          <w:rFonts w:ascii="Times New Roman" w:eastAsia="Constantia" w:hAnsi="Times New Roman" w:cs="Times New Roman"/>
-          <w:color w:val="525252" w:themeColor="accent3" w:themeShade="80"/>
+          <w:rFonts w:ascii="Times New Roman" w:hAnsi="Times New Roman" w:eastAsia="Constantia" w:cs="Times New Roman"/>
+          <w:color w:val="525252" w:themeColor="accent3" w:themeTint="FF" w:themeShade="7F"/>
           <w:sz w:val="44"/>
+          <w:szCs w:val="44"/>
         </w:rPr>
       </w:pPr>
       <w:r>
@@ -2923,30 +3975,372 @@
         </w:rPr>
         <w:tab/>
       </w:r>
-      <w:r>
-        <w:rPr>
-          <w:rFonts w:ascii="Times New Roman" w:hAnsi="Times New Roman" w:cs="Times New Roman"/>
-          <w:color w:val="525252" w:themeColor="accent3" w:themeShade="80"/>
-          <w:sz w:val="28"/>
-          <w:lang w:val="vi-VN"/>
-        </w:rPr>
-        <w:t>From the project, we achieved deeper understanding about the procedure of bu</w:t>
-      </w:r>
-      <w:bookmarkStart w:id="0" w:name="_GoBack"/>
+      <w:proofErr w:type="spellStart"/>
+      <w:r>
+        <w:rPr>
+          <w:rFonts w:ascii="Times New Roman" w:hAnsi="Times New Roman" w:cs="Times New Roman"/>
+          <w:color w:val="525252" w:themeColor="accent3" w:themeShade="80"/>
+          <w:sz w:val="28"/>
+          <w:szCs w:val="28"/>
+          <w:lang w:val="vi-VN"/>
+        </w:rPr>
+        <w:t>From</w:t>
+      </w:r>
+      <w:proofErr w:type="spellEnd"/>
+      <w:r>
+        <w:rPr>
+          <w:rFonts w:ascii="Times New Roman" w:hAnsi="Times New Roman" w:cs="Times New Roman"/>
+          <w:color w:val="525252" w:themeColor="accent3" w:themeShade="80"/>
+          <w:sz w:val="28"/>
+          <w:szCs w:val="28"/>
+          <w:lang w:val="vi-VN"/>
+        </w:rPr>
+        <w:t xml:space="preserve"> the </w:t>
+      </w:r>
+      <w:proofErr w:type="spellStart"/>
+      <w:r>
+        <w:rPr>
+          <w:rFonts w:ascii="Times New Roman" w:hAnsi="Times New Roman" w:cs="Times New Roman"/>
+          <w:color w:val="525252" w:themeColor="accent3" w:themeShade="80"/>
+          <w:sz w:val="28"/>
+          <w:szCs w:val="28"/>
+          <w:lang w:val="vi-VN"/>
+        </w:rPr>
+        <w:t>project</w:t>
+      </w:r>
+      <w:proofErr w:type="spellEnd"/>
+      <w:r>
+        <w:rPr>
+          <w:rFonts w:ascii="Times New Roman" w:hAnsi="Times New Roman" w:cs="Times New Roman"/>
+          <w:color w:val="525252" w:themeColor="accent3" w:themeShade="80"/>
+          <w:sz w:val="28"/>
+          <w:szCs w:val="28"/>
+          <w:lang w:val="vi-VN"/>
+        </w:rPr>
+        <w:t xml:space="preserve">, </w:t>
+      </w:r>
+      <w:proofErr w:type="spellStart"/>
+      <w:r>
+        <w:rPr>
+          <w:rFonts w:ascii="Times New Roman" w:hAnsi="Times New Roman" w:cs="Times New Roman"/>
+          <w:color w:val="525252" w:themeColor="accent3" w:themeShade="80"/>
+          <w:sz w:val="28"/>
+          <w:szCs w:val="28"/>
+          <w:lang w:val="vi-VN"/>
+        </w:rPr>
+        <w:t>we</w:t>
+      </w:r>
+      <w:proofErr w:type="spellEnd"/>
+      <w:r>
+        <w:rPr>
+          <w:rFonts w:ascii="Times New Roman" w:hAnsi="Times New Roman" w:cs="Times New Roman"/>
+          <w:color w:val="525252" w:themeColor="accent3" w:themeShade="80"/>
+          <w:sz w:val="28"/>
+          <w:szCs w:val="28"/>
+          <w:lang w:val="vi-VN"/>
+        </w:rPr>
+        <w:t xml:space="preserve"> </w:t>
+      </w:r>
+      <w:proofErr w:type="spellStart"/>
+      <w:r>
+        <w:rPr>
+          <w:rFonts w:ascii="Times New Roman" w:hAnsi="Times New Roman" w:cs="Times New Roman"/>
+          <w:color w:val="525252" w:themeColor="accent3" w:themeShade="80"/>
+          <w:sz w:val="28"/>
+          <w:szCs w:val="28"/>
+          <w:lang w:val="vi-VN"/>
+        </w:rPr>
+        <w:t>achieved</w:t>
+      </w:r>
+      <w:proofErr w:type="spellEnd"/>
+      <w:r>
+        <w:rPr>
+          <w:rFonts w:ascii="Times New Roman" w:hAnsi="Times New Roman" w:cs="Times New Roman"/>
+          <w:color w:val="525252" w:themeColor="accent3" w:themeShade="80"/>
+          <w:sz w:val="28"/>
+          <w:szCs w:val="28"/>
+          <w:lang w:val="vi-VN"/>
+        </w:rPr>
+        <w:t xml:space="preserve"> </w:t>
+      </w:r>
+      <w:proofErr w:type="spellStart"/>
+      <w:r>
+        <w:rPr>
+          <w:rFonts w:ascii="Times New Roman" w:hAnsi="Times New Roman" w:cs="Times New Roman"/>
+          <w:color w:val="525252" w:themeColor="accent3" w:themeShade="80"/>
+          <w:sz w:val="28"/>
+          <w:szCs w:val="28"/>
+          <w:lang w:val="vi-VN"/>
+        </w:rPr>
+        <w:t>deeper</w:t>
+      </w:r>
+      <w:proofErr w:type="spellEnd"/>
+      <w:r>
+        <w:rPr>
+          <w:rFonts w:ascii="Times New Roman" w:hAnsi="Times New Roman" w:cs="Times New Roman"/>
+          <w:color w:val="525252" w:themeColor="accent3" w:themeShade="80"/>
+          <w:sz w:val="28"/>
+          <w:szCs w:val="28"/>
+          <w:lang w:val="vi-VN"/>
+        </w:rPr>
+        <w:t xml:space="preserve"> </w:t>
+      </w:r>
+      <w:proofErr w:type="spellStart"/>
+      <w:r>
+        <w:rPr>
+          <w:rFonts w:ascii="Times New Roman" w:hAnsi="Times New Roman" w:cs="Times New Roman"/>
+          <w:color w:val="525252" w:themeColor="accent3" w:themeShade="80"/>
+          <w:sz w:val="28"/>
+          <w:szCs w:val="28"/>
+          <w:lang w:val="vi-VN"/>
+        </w:rPr>
+        <w:t>understanding</w:t>
+      </w:r>
+      <w:proofErr w:type="spellEnd"/>
+      <w:r>
+        <w:rPr>
+          <w:rFonts w:ascii="Times New Roman" w:hAnsi="Times New Roman" w:cs="Times New Roman"/>
+          <w:color w:val="525252" w:themeColor="accent3" w:themeShade="80"/>
+          <w:sz w:val="28"/>
+          <w:szCs w:val="28"/>
+          <w:lang w:val="vi-VN"/>
+        </w:rPr>
+        <w:t xml:space="preserve"> </w:t>
+      </w:r>
+      <w:proofErr w:type="spellStart"/>
+      <w:r>
+        <w:rPr>
+          <w:rFonts w:ascii="Times New Roman" w:hAnsi="Times New Roman" w:cs="Times New Roman"/>
+          <w:color w:val="525252" w:themeColor="accent3" w:themeShade="80"/>
+          <w:sz w:val="28"/>
+          <w:szCs w:val="28"/>
+          <w:lang w:val="vi-VN"/>
+        </w:rPr>
+        <w:t>about</w:t>
+      </w:r>
+      <w:proofErr w:type="spellEnd"/>
+      <w:r>
+        <w:rPr>
+          <w:rFonts w:ascii="Times New Roman" w:hAnsi="Times New Roman" w:cs="Times New Roman"/>
+          <w:color w:val="525252" w:themeColor="accent3" w:themeShade="80"/>
+          <w:sz w:val="28"/>
+          <w:szCs w:val="28"/>
+          <w:lang w:val="vi-VN"/>
+        </w:rPr>
+        <w:t xml:space="preserve"> the </w:t>
+      </w:r>
+      <w:proofErr w:type="spellStart"/>
+      <w:r>
+        <w:rPr>
+          <w:rFonts w:ascii="Times New Roman" w:hAnsi="Times New Roman" w:cs="Times New Roman"/>
+          <w:color w:val="525252" w:themeColor="accent3" w:themeShade="80"/>
+          <w:sz w:val="28"/>
+          <w:szCs w:val="28"/>
+          <w:lang w:val="vi-VN"/>
+        </w:rPr>
+        <w:t>procedure</w:t>
+      </w:r>
+      <w:proofErr w:type="spellEnd"/>
+      <w:r>
+        <w:rPr>
+          <w:rFonts w:ascii="Times New Roman" w:hAnsi="Times New Roman" w:cs="Times New Roman"/>
+          <w:color w:val="525252" w:themeColor="accent3" w:themeShade="80"/>
+          <w:sz w:val="28"/>
+          <w:szCs w:val="28"/>
+          <w:lang w:val="vi-VN"/>
+        </w:rPr>
+        <w:t xml:space="preserve"> </w:t>
+      </w:r>
+      <w:proofErr w:type="spellStart"/>
+      <w:r>
+        <w:rPr>
+          <w:rFonts w:ascii="Times New Roman" w:hAnsi="Times New Roman" w:cs="Times New Roman"/>
+          <w:color w:val="525252" w:themeColor="accent3" w:themeShade="80"/>
+          <w:sz w:val="28"/>
+          <w:szCs w:val="28"/>
+          <w:lang w:val="vi-VN"/>
+        </w:rPr>
+        <w:t>of</w:t>
+      </w:r>
+      <w:proofErr w:type="spellEnd"/>
+      <w:r>
+        <w:rPr>
+          <w:rFonts w:ascii="Times New Roman" w:hAnsi="Times New Roman" w:cs="Times New Roman"/>
+          <w:color w:val="525252" w:themeColor="accent3" w:themeShade="80"/>
+          <w:sz w:val="28"/>
+          <w:szCs w:val="28"/>
+          <w:lang w:val="vi-VN"/>
+        </w:rPr>
+        <w:t xml:space="preserve"> </w:t>
+      </w:r>
+      <w:proofErr w:type="spellStart"/>
+      <w:r>
+        <w:rPr>
+          <w:rFonts w:ascii="Times New Roman" w:hAnsi="Times New Roman" w:cs="Times New Roman"/>
+          <w:color w:val="525252" w:themeColor="accent3" w:themeShade="80"/>
+          <w:sz w:val="28"/>
+          <w:szCs w:val="28"/>
+          <w:lang w:val="vi-VN"/>
+        </w:rPr>
+        <w:t>bu</w:t>
+      </w:r>
+      <w:bookmarkStart w:name="_GoBack" w:id="0"/>
       <w:bookmarkEnd w:id="0"/>
       <w:r>
         <w:rPr>
           <w:rFonts w:ascii="Times New Roman" w:hAnsi="Times New Roman" w:cs="Times New Roman"/>
           <w:color w:val="525252" w:themeColor="accent3" w:themeShade="80"/>
           <w:sz w:val="28"/>
-          <w:lang w:val="vi-VN"/>
-        </w:rPr>
-        <w:t>ilding an application and how to connect an application to a database</w:t>
+          <w:szCs w:val="28"/>
+          <w:lang w:val="vi-VN"/>
+        </w:rPr>
+        <w:t>ilding</w:t>
+      </w:r>
+      <w:proofErr w:type="spellEnd"/>
+      <w:r>
+        <w:rPr>
+          <w:rFonts w:ascii="Times New Roman" w:hAnsi="Times New Roman" w:cs="Times New Roman"/>
+          <w:color w:val="525252" w:themeColor="accent3" w:themeShade="80"/>
+          <w:sz w:val="28"/>
+          <w:szCs w:val="28"/>
+          <w:lang w:val="vi-VN"/>
+        </w:rPr>
+        <w:t xml:space="preserve"> an </w:t>
+      </w:r>
+      <w:proofErr w:type="spellStart"/>
+      <w:r>
+        <w:rPr>
+          <w:rFonts w:ascii="Times New Roman" w:hAnsi="Times New Roman" w:cs="Times New Roman"/>
+          <w:color w:val="525252" w:themeColor="accent3" w:themeShade="80"/>
+          <w:sz w:val="28"/>
+          <w:szCs w:val="28"/>
+          <w:lang w:val="vi-VN"/>
+        </w:rPr>
+        <w:t>application</w:t>
+      </w:r>
+      <w:proofErr w:type="spellEnd"/>
+      <w:r>
+        <w:rPr>
+          <w:rFonts w:ascii="Times New Roman" w:hAnsi="Times New Roman" w:cs="Times New Roman"/>
+          <w:color w:val="525252" w:themeColor="accent3" w:themeShade="80"/>
+          <w:sz w:val="28"/>
+          <w:szCs w:val="28"/>
+          <w:lang w:val="vi-VN"/>
+        </w:rPr>
+        <w:t xml:space="preserve"> </w:t>
+      </w:r>
+      <w:proofErr w:type="spellStart"/>
+      <w:r>
+        <w:rPr>
+          <w:rFonts w:ascii="Times New Roman" w:hAnsi="Times New Roman" w:cs="Times New Roman"/>
+          <w:color w:val="525252" w:themeColor="accent3" w:themeShade="80"/>
+          <w:sz w:val="28"/>
+          <w:szCs w:val="28"/>
+          <w:lang w:val="vi-VN"/>
+        </w:rPr>
+        <w:t>and</w:t>
+      </w:r>
+      <w:proofErr w:type="spellEnd"/>
+      <w:r>
+        <w:rPr>
+          <w:rFonts w:ascii="Times New Roman" w:hAnsi="Times New Roman" w:cs="Times New Roman"/>
+          <w:color w:val="525252" w:themeColor="accent3" w:themeShade="80"/>
+          <w:sz w:val="28"/>
+          <w:szCs w:val="28"/>
+          <w:lang w:val="vi-VN"/>
+        </w:rPr>
+        <w:t xml:space="preserve"> </w:t>
+      </w:r>
+      <w:proofErr w:type="spellStart"/>
+      <w:r>
+        <w:rPr>
+          <w:rFonts w:ascii="Times New Roman" w:hAnsi="Times New Roman" w:cs="Times New Roman"/>
+          <w:color w:val="525252" w:themeColor="accent3" w:themeShade="80"/>
+          <w:sz w:val="28"/>
+          <w:szCs w:val="28"/>
+          <w:lang w:val="vi-VN"/>
+        </w:rPr>
+        <w:t>how</w:t>
+      </w:r>
+      <w:proofErr w:type="spellEnd"/>
+      <w:r>
+        <w:rPr>
+          <w:rFonts w:ascii="Times New Roman" w:hAnsi="Times New Roman" w:cs="Times New Roman"/>
+          <w:color w:val="525252" w:themeColor="accent3" w:themeShade="80"/>
+          <w:sz w:val="28"/>
+          <w:szCs w:val="28"/>
+          <w:lang w:val="vi-VN"/>
+        </w:rPr>
+        <w:t xml:space="preserve"> to </w:t>
+      </w:r>
+      <w:proofErr w:type="spellStart"/>
+      <w:r>
+        <w:rPr>
+          <w:rFonts w:ascii="Times New Roman" w:hAnsi="Times New Roman" w:cs="Times New Roman"/>
+          <w:color w:val="525252" w:themeColor="accent3" w:themeShade="80"/>
+          <w:sz w:val="28"/>
+          <w:szCs w:val="28"/>
+          <w:lang w:val="vi-VN"/>
+        </w:rPr>
+        <w:t>connect</w:t>
+      </w:r>
+      <w:proofErr w:type="spellEnd"/>
+      <w:r>
+        <w:rPr>
+          <w:rFonts w:ascii="Times New Roman" w:hAnsi="Times New Roman" w:cs="Times New Roman"/>
+          <w:color w:val="525252" w:themeColor="accent3" w:themeShade="80"/>
+          <w:sz w:val="28"/>
+          <w:szCs w:val="28"/>
+          <w:lang w:val="vi-VN"/>
+        </w:rPr>
+        <w:t xml:space="preserve"> an </w:t>
+      </w:r>
+      <w:proofErr w:type="spellStart"/>
+      <w:r>
+        <w:rPr>
+          <w:rFonts w:ascii="Times New Roman" w:hAnsi="Times New Roman" w:cs="Times New Roman"/>
+          <w:color w:val="525252" w:themeColor="accent3" w:themeShade="80"/>
+          <w:sz w:val="28"/>
+          <w:szCs w:val="28"/>
+          <w:lang w:val="vi-VN"/>
+        </w:rPr>
+        <w:t>application</w:t>
+      </w:r>
+      <w:proofErr w:type="spellEnd"/>
+      <w:r>
+        <w:rPr>
+          <w:rFonts w:ascii="Times New Roman" w:hAnsi="Times New Roman" w:cs="Times New Roman"/>
+          <w:color w:val="525252" w:themeColor="accent3" w:themeShade="80"/>
+          <w:sz w:val="28"/>
+          <w:szCs w:val="28"/>
+          <w:lang w:val="vi-VN"/>
+        </w:rPr>
+        <w:t xml:space="preserve"> to a </w:t>
+      </w:r>
+      <w:r>
+        <w:rPr>
+          <w:rFonts w:ascii="Times New Roman" w:hAnsi="Times New Roman" w:cs="Times New Roman"/>
+          <w:color w:val="525252" w:themeColor="accent3" w:themeShade="80"/>
+          <w:sz w:val="28"/>
+          <w:szCs w:val="28"/>
+          <w:lang w:val="vi-VN"/>
+        </w:rPr>
+        <w:t>database</w:t>
+      </w:r>
+      <w:r>
+        <w:rPr>
+          <w:rFonts w:ascii="Times New Roman" w:hAnsi="Times New Roman" w:cs="Times New Roman"/>
+          <w:color w:val="525252" w:themeColor="accent3" w:themeShade="80"/>
+          <w:sz w:val="28"/>
+          <w:szCs w:val="28"/>
+          <w:lang w:val="vi-VN"/>
+        </w:rPr>
+        <w:t>.</w:t>
       </w:r>
     </w:p>
     <w:sectPr>
       <w:footerReference w:type="default" r:id="rId23"/>
-      <w:pgSz w:w="12240" w:h="15840"/>
+      <w:pgSz w:w="12240" w:h="15840" w:orient="portrait"/>
       <w:pgMar w:top="1440" w:right="1440" w:bottom="1440" w:left="1440" w:header="720" w:footer="720" w:gutter="0"/>
       <w:cols w:space="720"/>
     </w:sectPr>
@@ -3270,11 +4664,11 @@
 </file>
 
 <file path=word/styles.xml><?xml version="1.0" encoding="utf-8"?>
-<w:styles xmlns:mc="http://schemas.openxmlformats.org/markup-compatibility/2006" xmlns:r="http://schemas.openxmlformats.org/officeDocument/2006/relationships" xmlns:w="http://schemas.openxmlformats.org/wordprocessingml/2006/main" xmlns:w14="http://schemas.microsoft.com/office/word/2010/wordml" xmlns:w15="http://schemas.microsoft.com/office/word/2012/wordml" xmlns:w16cid="http://schemas.microsoft.com/office/word/2016/wordml/cid" xmlns:w16se="http://schemas.microsoft.com/office/word/2015/wordml/symex" mc:Ignorable="w14 w15 w16se w16cid">
+<w:styles xmlns:wp14="http://schemas.microsoft.com/office/word/2010/wordprocessingDrawing" xmlns:mc="http://schemas.openxmlformats.org/markup-compatibility/2006" xmlns:r="http://schemas.openxmlformats.org/officeDocument/2006/relationships" xmlns:w="http://schemas.openxmlformats.org/wordprocessingml/2006/main" xmlns:w14="http://schemas.microsoft.com/office/word/2010/wordml" xmlns:w15="http://schemas.microsoft.com/office/word/2012/wordml" xmlns:w16cid="http://schemas.microsoft.com/office/word/2016/wordml/cid" xmlns:w16se="http://schemas.microsoft.com/office/word/2015/wordml/symex" mc:Ignorable="w14 w15 w16se w16cid wp14">
   <w:docDefaults>
     <w:rPrDefault>
       <w:rPr>
-        <w:rFonts w:asciiTheme="minorHAnsi" w:eastAsiaTheme="minorEastAsia" w:hAnsiTheme="minorHAnsi" w:cstheme="minorBidi"/>
+        <w:rFonts w:asciiTheme="minorHAnsi" w:hAnsiTheme="minorHAnsi" w:eastAsiaTheme="minorEastAsia" w:cstheme="minorBidi"/>
         <w:sz w:val="22"/>
         <w:szCs w:val="22"/>
         <w:lang w:val="en-US" w:eastAsia="en-US" w:bidi="ar-SA"/>
@@ -3289,14 +4683,14 @@
   <w:latentStyles w:defLockedState="0" w:defUIPriority="99" w:defSemiHidden="0" w:defUnhideWhenUsed="0" w:defQFormat="0" w:count="376">
     <w:lsdException w:name="Normal" w:uiPriority="0" w:qFormat="1"/>
     <w:lsdException w:name="heading 1" w:uiPriority="9" w:qFormat="1"/>
-    <w:lsdException w:name="heading 2" w:semiHidden="1" w:uiPriority="9" w:unhideWhenUsed="1" w:qFormat="1"/>
-    <w:lsdException w:name="heading 3" w:semiHidden="1" w:uiPriority="9" w:unhideWhenUsed="1" w:qFormat="1"/>
-    <w:lsdException w:name="heading 4" w:semiHidden="1" w:uiPriority="9" w:unhideWhenUsed="1" w:qFormat="1"/>
-    <w:lsdException w:name="heading 5" w:semiHidden="1" w:uiPriority="9" w:unhideWhenUsed="1" w:qFormat="1"/>
-    <w:lsdException w:name="heading 6" w:semiHidden="1" w:uiPriority="9" w:unhideWhenUsed="1" w:qFormat="1"/>
-    <w:lsdException w:name="heading 7" w:semiHidden="1" w:uiPriority="9" w:unhideWhenUsed="1" w:qFormat="1"/>
-    <w:lsdException w:name="heading 8" w:semiHidden="1" w:uiPriority="9" w:unhideWhenUsed="1" w:qFormat="1"/>
-    <w:lsdException w:name="heading 9" w:semiHidden="1" w:uiPriority="9" w:unhideWhenUsed="1" w:qFormat="1"/>
+    <w:lsdException w:name="heading 2" w:uiPriority="9" w:semiHidden="1" w:unhideWhenUsed="1" w:qFormat="1"/>
+    <w:lsdException w:name="heading 3" w:uiPriority="9" w:semiHidden="1" w:unhideWhenUsed="1" w:qFormat="1"/>
+    <w:lsdException w:name="heading 4" w:uiPriority="9" w:semiHidden="1" w:unhideWhenUsed="1" w:qFormat="1"/>
+    <w:lsdException w:name="heading 5" w:uiPriority="9" w:semiHidden="1" w:unhideWhenUsed="1" w:qFormat="1"/>
+    <w:lsdException w:name="heading 6" w:uiPriority="9" w:semiHidden="1" w:unhideWhenUsed="1" w:qFormat="1"/>
+    <w:lsdException w:name="heading 7" w:uiPriority="9" w:semiHidden="1" w:unhideWhenUsed="1" w:qFormat="1"/>
+    <w:lsdException w:name="heading 8" w:uiPriority="9" w:semiHidden="1" w:unhideWhenUsed="1" w:qFormat="1"/>
+    <w:lsdException w:name="heading 9" w:uiPriority="9" w:semiHidden="1" w:unhideWhenUsed="1" w:qFormat="1"/>
     <w:lsdException w:name="index 1" w:semiHidden="1" w:unhideWhenUsed="1"/>
     <w:lsdException w:name="index 2" w:semiHidden="1" w:unhideWhenUsed="1"/>
     <w:lsdException w:name="index 3" w:semiHidden="1" w:unhideWhenUsed="1"/>
@@ -3306,22 +4700,22 @@
     <w:lsdException w:name="index 7" w:semiHidden="1" w:unhideWhenUsed="1"/>
     <w:lsdException w:name="index 8" w:semiHidden="1" w:unhideWhenUsed="1"/>
     <w:lsdException w:name="index 9" w:semiHidden="1" w:unhideWhenUsed="1"/>
-    <w:lsdException w:name="toc 1" w:semiHidden="1" w:uiPriority="39" w:unhideWhenUsed="1"/>
-    <w:lsdException w:name="toc 2" w:semiHidden="1" w:uiPriority="39" w:unhideWhenUsed="1"/>
-    <w:lsdException w:name="toc 3" w:semiHidden="1" w:uiPriority="39" w:unhideWhenUsed="1"/>
-    <w:lsdException w:name="toc 4" w:semiHidden="1" w:uiPriority="39" w:unhideWhenUsed="1"/>
-    <w:lsdException w:name="toc 5" w:semiHidden="1" w:uiPriority="39" w:unhideWhenUsed="1"/>
-    <w:lsdException w:name="toc 6" w:semiHidden="1" w:uiPriority="39" w:unhideWhenUsed="1"/>
-    <w:lsdException w:name="toc 7" w:semiHidden="1" w:uiPriority="39" w:unhideWhenUsed="1"/>
-    <w:lsdException w:name="toc 8" w:semiHidden="1" w:uiPriority="39" w:unhideWhenUsed="1"/>
-    <w:lsdException w:name="toc 9" w:semiHidden="1" w:uiPriority="39" w:unhideWhenUsed="1"/>
+    <w:lsdException w:name="toc 1" w:uiPriority="39" w:semiHidden="1" w:unhideWhenUsed="1"/>
+    <w:lsdException w:name="toc 2" w:uiPriority="39" w:semiHidden="1" w:unhideWhenUsed="1"/>
+    <w:lsdException w:name="toc 3" w:uiPriority="39" w:semiHidden="1" w:unhideWhenUsed="1"/>
+    <w:lsdException w:name="toc 4" w:uiPriority="39" w:semiHidden="1" w:unhideWhenUsed="1"/>
+    <w:lsdException w:name="toc 5" w:uiPriority="39" w:semiHidden="1" w:unhideWhenUsed="1"/>
+    <w:lsdException w:name="toc 6" w:uiPriority="39" w:semiHidden="1" w:unhideWhenUsed="1"/>
+    <w:lsdException w:name="toc 7" w:uiPriority="39" w:semiHidden="1" w:unhideWhenUsed="1"/>
+    <w:lsdException w:name="toc 8" w:uiPriority="39" w:semiHidden="1" w:unhideWhenUsed="1"/>
+    <w:lsdException w:name="toc 9" w:uiPriority="39" w:semiHidden="1" w:unhideWhenUsed="1"/>
     <w:lsdException w:name="Normal Indent" w:semiHidden="1" w:unhideWhenUsed="1"/>
     <w:lsdException w:name="footnote text" w:semiHidden="1" w:unhideWhenUsed="1"/>
     <w:lsdException w:name="annotation text" w:semiHidden="1" w:unhideWhenUsed="1"/>
     <w:lsdException w:name="header" w:semiHidden="1" w:unhideWhenUsed="1"/>
     <w:lsdException w:name="footer" w:semiHidden="1" w:unhideWhenUsed="1"/>
     <w:lsdException w:name="index heading" w:semiHidden="1" w:unhideWhenUsed="1"/>
-    <w:lsdException w:name="caption" w:semiHidden="1" w:uiPriority="35" w:unhideWhenUsed="1" w:qFormat="1"/>
+    <w:lsdException w:name="caption" w:uiPriority="35" w:semiHidden="1" w:unhideWhenUsed="1" w:qFormat="1"/>
     <w:lsdException w:name="table of figures" w:semiHidden="1" w:unhideWhenUsed="1"/>
     <w:lsdException w:name="envelope address" w:semiHidden="1" w:unhideWhenUsed="1"/>
     <w:lsdException w:name="envelope return" w:semiHidden="1" w:unhideWhenUsed="1"/>
@@ -3352,7 +4746,7 @@
     <w:lsdException w:name="Title" w:uiPriority="10" w:qFormat="1"/>
     <w:lsdException w:name="Closing" w:semiHidden="1" w:unhideWhenUsed="1"/>
     <w:lsdException w:name="Signature" w:semiHidden="1" w:unhideWhenUsed="1"/>
-    <w:lsdException w:name="Default Paragraph Font" w:semiHidden="1" w:uiPriority="1" w:unhideWhenUsed="1"/>
+    <w:lsdException w:name="Default Paragraph Font" w:uiPriority="1" w:semiHidden="1" w:unhideWhenUsed="1"/>
     <w:lsdException w:name="Body Text" w:semiHidden="1" w:unhideWhenUsed="1"/>
     <w:lsdException w:name="Body Text Indent" w:semiHidden="1" w:unhideWhenUsed="1"/>
     <w:lsdException w:name="List Continue" w:semiHidden="1" w:unhideWhenUsed="1"/>
@@ -3552,8 +4946,8 @@
     <w:lsdException w:name="Subtle Reference" w:uiPriority="31" w:qFormat="1"/>
     <w:lsdException w:name="Intense Reference" w:uiPriority="32" w:qFormat="1"/>
     <w:lsdException w:name="Book Title" w:uiPriority="33" w:qFormat="1"/>
-    <w:lsdException w:name="Bibliography" w:semiHidden="1" w:uiPriority="37" w:unhideWhenUsed="1"/>
-    <w:lsdException w:name="TOC Heading" w:semiHidden="1" w:uiPriority="39" w:unhideWhenUsed="1" w:qFormat="1"/>
+    <w:lsdException w:name="Bibliography" w:uiPriority="37" w:semiHidden="1" w:unhideWhenUsed="1"/>
+    <w:lsdException w:name="TOC Heading" w:uiPriority="39" w:semiHidden="1" w:unhideWhenUsed="1" w:qFormat="1"/>
     <w:lsdException w:name="Plain Table 1" w:uiPriority="41"/>
     <w:lsdException w:name="Plain Table 2" w:uiPriority="42"/>
     <w:lsdException w:name="Plain Table 3" w:uiPriority="43"/>
@@ -3664,7 +5058,7 @@
     <w:lsdException w:name="Unresolved Mention" w:semiHidden="1" w:unhideWhenUsed="1"/>
     <w:lsdException w:name="Smart Link" w:semiHidden="1" w:unhideWhenUsed="1"/>
   </w:latentStyles>
-  <w:style w:type="paragraph" w:default="1" w:styleId="Normal">
+  <w:style w:type="paragraph" w:styleId="Normal" w:default="1">
     <w:name w:val="Normal"/>
     <w:qFormat/>
   </w:style>
@@ -3683,19 +5077,19 @@
       <w:outlineLvl w:val="0"/>
     </w:pPr>
     <w:rPr>
-      <w:rFonts w:asciiTheme="majorHAnsi" w:eastAsiaTheme="majorEastAsia" w:hAnsiTheme="majorHAnsi" w:cstheme="majorBidi"/>
+      <w:rFonts w:asciiTheme="majorHAnsi" w:hAnsiTheme="majorHAnsi" w:eastAsiaTheme="majorEastAsia" w:cstheme="majorBidi"/>
       <w:color w:val="2F5496" w:themeColor="accent1" w:themeShade="BF"/>
       <w:sz w:val="32"/>
       <w:szCs w:val="32"/>
     </w:rPr>
   </w:style>
-  <w:style w:type="character" w:default="1" w:styleId="DefaultParagraphFont">
+  <w:style w:type="character" w:styleId="DefaultParagraphFont" w:default="1">
     <w:name w:val="Default Paragraph Font"/>
     <w:uiPriority w:val="1"/>
     <w:semiHidden/>
     <w:unhideWhenUsed/>
   </w:style>
-  <w:style w:type="table" w:default="1" w:styleId="TableNormal">
+  <w:style w:type="table" w:styleId="TableNormal" w:default="1">
     <w:name w:val="Normal Table"/>
     <w:uiPriority w:val="99"/>
     <w:semiHidden/>
@@ -3710,7 +5104,7 @@
       </w:tblCellMar>
     </w:tblPr>
   </w:style>
-  <w:style w:type="numbering" w:default="1" w:styleId="NoList">
+  <w:style w:type="numbering" w:styleId="NoList" w:default="1">
     <w:name w:val="No List"/>
     <w:uiPriority w:val="99"/>
     <w:semiHidden/>
@@ -3757,14 +5151,14 @@
       <w:u w:val="single"/>
     </w:rPr>
   </w:style>
-  <w:style w:type="character" w:customStyle="1" w:styleId="Heading1Char">
+  <w:style w:type="character" w:styleId="Heading1Char" w:customStyle="1">
     <w:name w:val="Heading 1 Char"/>
     <w:basedOn w:val="DefaultParagraphFont"/>
     <w:link w:val="Heading1"/>
     <w:uiPriority w:val="9"/>
     <w:rsid w:val="00B70784"/>
     <w:rPr>
-      <w:rFonts w:asciiTheme="majorHAnsi" w:eastAsiaTheme="majorEastAsia" w:hAnsiTheme="majorHAnsi" w:cstheme="majorBidi"/>
+      <w:rFonts w:asciiTheme="majorHAnsi" w:hAnsiTheme="majorHAnsi" w:eastAsiaTheme="majorEastAsia" w:cstheme="majorBidi"/>
       <w:color w:val="2F5496" w:themeColor="accent1" w:themeShade="BF"/>
       <w:sz w:val="32"/>
       <w:szCs w:val="32"/>
@@ -3818,7 +5212,7 @@
       <w:spacing w:after="0" w:line="240" w:lineRule="auto"/>
     </w:pPr>
   </w:style>
-  <w:style w:type="character" w:customStyle="1" w:styleId="HeaderChar">
+  <w:style w:type="character" w:styleId="HeaderChar" w:customStyle="1">
     <w:name w:val="Header Char"/>
     <w:basedOn w:val="DefaultParagraphFont"/>
     <w:link w:val="Header"/>
@@ -3840,7 +5234,7 @@
       <w:spacing w:after="0" w:line="240" w:lineRule="auto"/>
     </w:pPr>
   </w:style>
-  <w:style w:type="character" w:customStyle="1" w:styleId="FooterChar">
+  <w:style w:type="character" w:styleId="FooterChar" w:customStyle="1">
     <w:name w:val="Footer Char"/>
     <w:basedOn w:val="DefaultParagraphFont"/>
     <w:link w:val="Footer"/>
@@ -3848,6 +5242,39 @@
     <w:rsid w:val="00EE42EC"/>
   </w:style>
 </w:styles>
+</file>
+
+<file path=word/glossary/document.xml><?xml version="1.0" encoding="utf-8"?>
+<w:glossaryDocument xmlns:w14="http://schemas.microsoft.com/office/word/2010/wordml" xmlns:w="http://schemas.openxmlformats.org/wordprocessingml/2006/main">
+  <w:docParts>
+    <w:docPart>
+      <w:docPartPr>
+        <w:name w:val="DefaultPlaceholder_1081868574"/>
+        <w:category>
+          <w:name w:val="General"/>
+          <w:gallery w:val="placeholder"/>
+        </w:category>
+        <w:types>
+          <w:type w:val="bbPlcHdr"/>
+        </w:types>
+        <w:behaviors>
+          <w:behavior w:val="content"/>
+        </w:behaviors>
+        <w:guid w:val="{5980065a-2b72-4648-9472-cba273083ddb}"/>
+      </w:docPartPr>
+      <w:docPartBody>
+        <w:p>
+          <w:r>
+            <w:rPr>
+              <w:rStyle w:val="PlaceholderText"/>
+            </w:rPr>
+            <w:t/>
+          </w:r>
+        </w:p>
+      </w:docPartBody>
+    </w:docPart>
+  </w:docParts>
+</w:glossaryDocument>
 </file>
 
 <file path=word/theme/theme1.xml><?xml version="1.0" encoding="utf-8"?>

</xml_diff>